<commit_message>
creat si schema use case
</commit_message>
<xml_diff>
--- a/AuctioX.docx
+++ b/AuctioX.docx
@@ -45,7 +45,16 @@
           <w:szCs w:val="24"/>
           <w:lang w:val="ro-RO"/>
         </w:rPr>
-        <w:t>Server: XAMP</w:t>
+        <w:t xml:space="preserve">Server: </w:t>
+      </w:r>
+      <w:r>
+        <w:rPr>
+          <w:rFonts w:ascii="Times New Roman" w:hAnsi="Times New Roman" w:cs="Times New Roman"/>
+          <w:sz w:val="24"/>
+          <w:szCs w:val="24"/>
+          <w:lang w:val="ro-RO"/>
+        </w:rPr>
+        <w:t>Apache</w:t>
       </w:r>
     </w:p>
     <w:p>
@@ -104,7 +113,7 @@
           <w:szCs w:val="24"/>
           <w:lang w:val="ro-RO"/>
         </w:rPr>
-        <w:t>Tipuri de utilizatori:</w:t>
+        <w:t>Stiva tehnologiilor:</w:t>
       </w:r>
     </w:p>
     <w:p>
@@ -128,57 +137,31 @@
           <w:szCs w:val="24"/>
           <w:lang w:val="ro-RO"/>
         </w:rPr>
-        <w:t>Vizitator (</w:t>
-      </w:r>
-      <w:proofErr w:type="spellStart"/>
-      <w:r>
-        <w:rPr>
-          <w:rFonts w:ascii="Times New Roman" w:hAnsi="Times New Roman" w:cs="Times New Roman"/>
-          <w:sz w:val="24"/>
-          <w:szCs w:val="24"/>
-          <w:lang w:val="ro-RO"/>
-        </w:rPr>
-        <w:t>Guest</w:t>
-      </w:r>
-      <w:proofErr w:type="spellEnd"/>
-      <w:r>
-        <w:rPr>
-          <w:rFonts w:ascii="Times New Roman" w:hAnsi="Times New Roman" w:cs="Times New Roman"/>
-          <w:sz w:val="24"/>
-          <w:szCs w:val="24"/>
-          <w:lang w:val="ro-RO"/>
-        </w:rPr>
-        <w:t>)</w:t>
-      </w:r>
-      <w:r>
-        <w:rPr>
-          <w:rFonts w:ascii="Times New Roman" w:hAnsi="Times New Roman" w:cs="Times New Roman"/>
-          <w:sz w:val="24"/>
-          <w:szCs w:val="24"/>
-          <w:lang w:val="ro-RO"/>
-        </w:rPr>
-        <w:t>:</w:t>
-      </w:r>
-    </w:p>
-    <w:p>
-      <w:pPr>
-        <w:pStyle w:val="ListParagraph"/>
-        <w:ind w:left="792"/>
-        <w:rPr>
-          <w:rFonts w:ascii="Times New Roman" w:hAnsi="Times New Roman" w:cs="Times New Roman"/>
-          <w:sz w:val="24"/>
-          <w:szCs w:val="24"/>
-          <w:lang w:val="ro-RO"/>
-        </w:rPr>
-      </w:pPr>
-      <w:r>
-        <w:rPr>
-          <w:rFonts w:ascii="Times New Roman" w:hAnsi="Times New Roman" w:cs="Times New Roman"/>
-          <w:sz w:val="24"/>
-          <w:szCs w:val="24"/>
-          <w:lang w:val="ro-RO"/>
-        </w:rPr>
-        <w:t>- poate accesa site-ul</w:t>
+        <w:t>XAMP</w:t>
+      </w:r>
+    </w:p>
+    <w:p>
+      <w:pPr>
+        <w:pStyle w:val="ListParagraph"/>
+        <w:numPr>
+          <w:ilvl w:val="0"/>
+          <w:numId w:val="1"/>
+        </w:numPr>
+        <w:rPr>
+          <w:rFonts w:ascii="Times New Roman" w:hAnsi="Times New Roman" w:cs="Times New Roman"/>
+          <w:sz w:val="24"/>
+          <w:szCs w:val="24"/>
+          <w:lang w:val="ro-RO"/>
+        </w:rPr>
+      </w:pPr>
+      <w:r>
+        <w:rPr>
+          <w:rFonts w:ascii="Times New Roman" w:hAnsi="Times New Roman" w:cs="Times New Roman"/>
+          <w:sz w:val="24"/>
+          <w:szCs w:val="24"/>
+          <w:lang w:val="ro-RO"/>
+        </w:rPr>
+        <w:t>Tipuri de utilizatori:</w:t>
       </w:r>
     </w:p>
     <w:p>
@@ -202,141 +185,122 @@
           <w:szCs w:val="24"/>
           <w:lang w:val="ro-RO"/>
         </w:rPr>
-        <w:t>Autentificat:</w:t>
-      </w:r>
-    </w:p>
-    <w:p>
-      <w:pPr>
-        <w:pStyle w:val="ListParagraph"/>
-        <w:ind w:left="792"/>
-        <w:rPr>
-          <w:rFonts w:ascii="Times New Roman" w:hAnsi="Times New Roman" w:cs="Times New Roman"/>
-          <w:sz w:val="24"/>
-          <w:szCs w:val="24"/>
-          <w:lang w:val="ro-RO"/>
-        </w:rPr>
-      </w:pPr>
-      <w:r>
-        <w:rPr>
-          <w:rFonts w:ascii="Times New Roman" w:hAnsi="Times New Roman" w:cs="Times New Roman"/>
-          <w:sz w:val="24"/>
-          <w:szCs w:val="24"/>
-          <w:lang w:val="ro-RO"/>
-        </w:rPr>
-        <w:t xml:space="preserve">- poate </w:t>
-      </w:r>
-      <w:r>
-        <w:rPr>
-          <w:rFonts w:ascii="Times New Roman" w:hAnsi="Times New Roman" w:cs="Times New Roman"/>
-          <w:sz w:val="24"/>
-          <w:szCs w:val="24"/>
-          <w:lang w:val="ro-RO"/>
-        </w:rPr>
-        <w:t>face tot ce face utilizatorul vizitator</w:t>
-      </w:r>
-    </w:p>
-    <w:p>
-      <w:pPr>
-        <w:pStyle w:val="ListParagraph"/>
-        <w:ind w:left="792"/>
-        <w:rPr>
-          <w:rFonts w:ascii="Times New Roman" w:hAnsi="Times New Roman" w:cs="Times New Roman"/>
-          <w:sz w:val="24"/>
-          <w:szCs w:val="24"/>
-          <w:lang w:val="ro-RO"/>
-        </w:rPr>
-      </w:pPr>
-      <w:r>
-        <w:rPr>
-          <w:rFonts w:ascii="Times New Roman" w:hAnsi="Times New Roman" w:cs="Times New Roman"/>
-          <w:sz w:val="24"/>
-          <w:szCs w:val="24"/>
-          <w:lang w:val="ro-RO"/>
-        </w:rPr>
-        <w:t>- poate posta un produs</w:t>
-      </w:r>
-    </w:p>
-    <w:p>
-      <w:pPr>
-        <w:pStyle w:val="ListParagraph"/>
-        <w:ind w:left="792"/>
-        <w:rPr>
-          <w:rFonts w:ascii="Times New Roman" w:hAnsi="Times New Roman" w:cs="Times New Roman"/>
-          <w:sz w:val="24"/>
-          <w:szCs w:val="24"/>
-          <w:lang w:val="ro-RO"/>
-        </w:rPr>
-      </w:pPr>
-      <w:r>
-        <w:rPr>
-          <w:rFonts w:ascii="Times New Roman" w:hAnsi="Times New Roman" w:cs="Times New Roman"/>
-          <w:sz w:val="24"/>
-          <w:szCs w:val="24"/>
-          <w:lang w:val="ro-RO"/>
-        </w:rPr>
-        <w:t xml:space="preserve">- poate crea o oferta de </w:t>
-      </w:r>
-      <w:proofErr w:type="spellStart"/>
-      <w:r>
-        <w:rPr>
-          <w:rFonts w:ascii="Times New Roman" w:hAnsi="Times New Roman" w:cs="Times New Roman"/>
-          <w:sz w:val="24"/>
-          <w:szCs w:val="24"/>
-          <w:lang w:val="ro-RO"/>
-        </w:rPr>
-        <w:t>licitatie</w:t>
-      </w:r>
-      <w:proofErr w:type="spellEnd"/>
-    </w:p>
-    <w:p>
-      <w:pPr>
-        <w:pStyle w:val="ListParagraph"/>
-        <w:ind w:left="792"/>
-        <w:rPr>
-          <w:rFonts w:ascii="Times New Roman" w:hAnsi="Times New Roman" w:cs="Times New Roman"/>
-          <w:sz w:val="24"/>
-          <w:szCs w:val="24"/>
-          <w:lang w:val="ro-RO"/>
-        </w:rPr>
-      </w:pPr>
-      <w:r>
-        <w:rPr>
-          <w:rFonts w:ascii="Times New Roman" w:hAnsi="Times New Roman" w:cs="Times New Roman"/>
-          <w:sz w:val="24"/>
-          <w:szCs w:val="24"/>
-          <w:lang w:val="ro-RO"/>
-        </w:rPr>
-        <w:t xml:space="preserve">- poate modifica </w:t>
-      </w:r>
-      <w:proofErr w:type="spellStart"/>
-      <w:r>
-        <w:rPr>
-          <w:rFonts w:ascii="Times New Roman" w:hAnsi="Times New Roman" w:cs="Times New Roman"/>
-          <w:sz w:val="24"/>
-          <w:szCs w:val="24"/>
-          <w:lang w:val="ro-RO"/>
-        </w:rPr>
-        <w:t>setarile</w:t>
-      </w:r>
-      <w:proofErr w:type="spellEnd"/>
-      <w:r>
-        <w:rPr>
-          <w:rFonts w:ascii="Times New Roman" w:hAnsi="Times New Roman" w:cs="Times New Roman"/>
-          <w:sz w:val="24"/>
-          <w:szCs w:val="24"/>
-          <w:lang w:val="ro-RO"/>
-        </w:rPr>
-        <w:t xml:space="preserve"> asociate contului </w:t>
-      </w:r>
-      <w:r>
-        <w:rPr>
-          <w:rFonts w:ascii="Times New Roman" w:hAnsi="Times New Roman" w:cs="Times New Roman"/>
-          <w:sz w:val="24"/>
-          <w:szCs w:val="24"/>
-          <w:lang w:val="ro-RO"/>
-        </w:rPr>
-        <w:t>propriu</w:t>
-      </w:r>
+        <w:t>Vizitator (</w:t>
+      </w:r>
+      <w:proofErr w:type="spellStart"/>
+      <w:r>
+        <w:rPr>
+          <w:rFonts w:ascii="Times New Roman" w:hAnsi="Times New Roman" w:cs="Times New Roman"/>
+          <w:sz w:val="24"/>
+          <w:szCs w:val="24"/>
+          <w:lang w:val="ro-RO"/>
+        </w:rPr>
+        <w:t>Guest</w:t>
+      </w:r>
+      <w:proofErr w:type="spellEnd"/>
+      <w:r>
+        <w:rPr>
+          <w:rFonts w:ascii="Times New Roman" w:hAnsi="Times New Roman" w:cs="Times New Roman"/>
+          <w:sz w:val="24"/>
+          <w:szCs w:val="24"/>
+          <w:lang w:val="ro-RO"/>
+        </w:rPr>
+        <w:t>)</w:t>
+      </w:r>
+      <w:r>
+        <w:rPr>
+          <w:rFonts w:ascii="Times New Roman" w:hAnsi="Times New Roman" w:cs="Times New Roman"/>
+          <w:sz w:val="24"/>
+          <w:szCs w:val="24"/>
+          <w:lang w:val="ro-RO"/>
+        </w:rPr>
+        <w:t>:</w:t>
+      </w:r>
+    </w:p>
+    <w:p>
+      <w:pPr>
+        <w:pStyle w:val="ListParagraph"/>
+        <w:ind w:left="792"/>
+        <w:rPr>
+          <w:rFonts w:ascii="Times New Roman" w:hAnsi="Times New Roman" w:cs="Times New Roman"/>
+          <w:sz w:val="24"/>
+          <w:szCs w:val="24"/>
+          <w:lang w:val="ro-RO"/>
+        </w:rPr>
+      </w:pPr>
+      <w:r>
+        <w:rPr>
+          <w:rFonts w:ascii="Times New Roman" w:hAnsi="Times New Roman" w:cs="Times New Roman"/>
+          <w:sz w:val="24"/>
+          <w:szCs w:val="24"/>
+          <w:lang w:val="ro-RO"/>
+        </w:rPr>
+        <w:t>- poate accesa site-ul</w:t>
+      </w:r>
+    </w:p>
+    <w:p>
+      <w:pPr>
+        <w:pStyle w:val="ListParagraph"/>
+        <w:ind w:left="792"/>
+        <w:rPr>
+          <w:rFonts w:ascii="Times New Roman" w:hAnsi="Times New Roman" w:cs="Times New Roman"/>
+          <w:sz w:val="24"/>
+          <w:szCs w:val="24"/>
+          <w:lang w:val="ro-RO"/>
+        </w:rPr>
+      </w:pPr>
+      <w:r>
+        <w:rPr>
+          <w:rFonts w:ascii="Times New Roman" w:hAnsi="Times New Roman" w:cs="Times New Roman"/>
+          <w:sz w:val="24"/>
+          <w:szCs w:val="24"/>
+          <w:lang w:val="ro-RO"/>
+        </w:rPr>
+        <w:t>- se poate autentifica</w:t>
+      </w:r>
+    </w:p>
+    <w:p>
+      <w:pPr>
+        <w:pStyle w:val="ListParagraph"/>
+        <w:ind w:left="792"/>
+        <w:rPr>
+          <w:rFonts w:ascii="Times New Roman" w:hAnsi="Times New Roman" w:cs="Times New Roman"/>
+          <w:sz w:val="24"/>
+          <w:szCs w:val="24"/>
+          <w:lang w:val="ro-RO"/>
+        </w:rPr>
+      </w:pPr>
+      <w:r>
+        <w:rPr>
+          <w:rFonts w:ascii="Times New Roman" w:hAnsi="Times New Roman" w:cs="Times New Roman"/>
+          <w:sz w:val="24"/>
+          <w:szCs w:val="24"/>
+          <w:lang w:val="ro-RO"/>
+        </w:rPr>
+        <w:t xml:space="preserve">- </w:t>
+      </w:r>
+      <w:proofErr w:type="spellStart"/>
+      <w:r>
+        <w:rPr>
+          <w:rFonts w:ascii="Times New Roman" w:hAnsi="Times New Roman" w:cs="Times New Roman"/>
+          <w:sz w:val="24"/>
+          <w:szCs w:val="24"/>
+          <w:lang w:val="ro-RO"/>
+        </w:rPr>
+        <w:t>isi</w:t>
+      </w:r>
+      <w:proofErr w:type="spellEnd"/>
+      <w:r>
+        <w:rPr>
+          <w:rFonts w:ascii="Times New Roman" w:hAnsi="Times New Roman" w:cs="Times New Roman"/>
+          <w:sz w:val="24"/>
+          <w:szCs w:val="24"/>
+          <w:lang w:val="ro-RO"/>
+        </w:rPr>
+        <w:t xml:space="preserve"> poate crea un cont</w:t>
+      </w:r>
+      <w:bookmarkStart w:id="0" w:name="_GoBack"/>
+      <w:bookmarkEnd w:id="0"/>
     </w:p>
     <w:p>
       <w:pPr>
@@ -359,6 +323,204 @@
           <w:szCs w:val="24"/>
           <w:lang w:val="ro-RO"/>
         </w:rPr>
+        <w:t>Autentificat:</w:t>
+      </w:r>
+    </w:p>
+    <w:p>
+      <w:pPr>
+        <w:pStyle w:val="ListParagraph"/>
+        <w:ind w:left="792"/>
+        <w:rPr>
+          <w:rFonts w:ascii="Times New Roman" w:hAnsi="Times New Roman" w:cs="Times New Roman"/>
+          <w:sz w:val="24"/>
+          <w:szCs w:val="24"/>
+          <w:lang w:val="ro-RO"/>
+        </w:rPr>
+      </w:pPr>
+      <w:r>
+        <w:rPr>
+          <w:rFonts w:ascii="Times New Roman" w:hAnsi="Times New Roman" w:cs="Times New Roman"/>
+          <w:sz w:val="24"/>
+          <w:szCs w:val="24"/>
+          <w:lang w:val="ro-RO"/>
+        </w:rPr>
+        <w:t xml:space="preserve">- poate </w:t>
+      </w:r>
+      <w:r>
+        <w:rPr>
+          <w:rFonts w:ascii="Times New Roman" w:hAnsi="Times New Roman" w:cs="Times New Roman"/>
+          <w:sz w:val="24"/>
+          <w:szCs w:val="24"/>
+          <w:lang w:val="ro-RO"/>
+        </w:rPr>
+        <w:t>face tot ce face utilizatorul vizitator</w:t>
+      </w:r>
+    </w:p>
+    <w:p>
+      <w:pPr>
+        <w:pStyle w:val="ListParagraph"/>
+        <w:ind w:left="792"/>
+        <w:rPr>
+          <w:rFonts w:ascii="Times New Roman" w:hAnsi="Times New Roman" w:cs="Times New Roman"/>
+          <w:sz w:val="24"/>
+          <w:szCs w:val="24"/>
+          <w:lang w:val="ro-RO"/>
+        </w:rPr>
+      </w:pPr>
+      <w:r>
+        <w:rPr>
+          <w:rFonts w:ascii="Times New Roman" w:hAnsi="Times New Roman" w:cs="Times New Roman"/>
+          <w:sz w:val="24"/>
+          <w:szCs w:val="24"/>
+          <w:lang w:val="ro-RO"/>
+        </w:rPr>
+        <w:t xml:space="preserve">- poate </w:t>
+      </w:r>
+      <w:r>
+        <w:rPr>
+          <w:rFonts w:ascii="Times New Roman" w:hAnsi="Times New Roman" w:cs="Times New Roman"/>
+          <w:sz w:val="24"/>
+          <w:szCs w:val="24"/>
+          <w:lang w:val="ro-RO"/>
+        </w:rPr>
+        <w:t xml:space="preserve">vedea fluxul de </w:t>
+      </w:r>
+      <w:proofErr w:type="spellStart"/>
+      <w:r>
+        <w:rPr>
+          <w:rFonts w:ascii="Times New Roman" w:hAnsi="Times New Roman" w:cs="Times New Roman"/>
+          <w:sz w:val="24"/>
+          <w:szCs w:val="24"/>
+          <w:lang w:val="ro-RO"/>
+        </w:rPr>
+        <w:t>licitatii</w:t>
+      </w:r>
+      <w:proofErr w:type="spellEnd"/>
+    </w:p>
+    <w:p>
+      <w:pPr>
+        <w:pStyle w:val="ListParagraph"/>
+        <w:ind w:left="792"/>
+        <w:rPr>
+          <w:rFonts w:ascii="Times New Roman" w:hAnsi="Times New Roman" w:cs="Times New Roman"/>
+          <w:sz w:val="24"/>
+          <w:szCs w:val="24"/>
+          <w:lang w:val="ro-RO"/>
+        </w:rPr>
+      </w:pPr>
+      <w:r>
+        <w:rPr>
+          <w:rFonts w:ascii="Times New Roman" w:hAnsi="Times New Roman" w:cs="Times New Roman"/>
+          <w:sz w:val="24"/>
+          <w:szCs w:val="24"/>
+          <w:lang w:val="ro-RO"/>
+        </w:rPr>
+        <w:t>- poate posta un produs</w:t>
+      </w:r>
+    </w:p>
+    <w:p>
+      <w:pPr>
+        <w:pStyle w:val="ListParagraph"/>
+        <w:ind w:left="792"/>
+        <w:rPr>
+          <w:rFonts w:ascii="Times New Roman" w:hAnsi="Times New Roman" w:cs="Times New Roman"/>
+          <w:sz w:val="24"/>
+          <w:szCs w:val="24"/>
+          <w:lang w:val="ro-RO"/>
+        </w:rPr>
+      </w:pPr>
+      <w:r>
+        <w:rPr>
+          <w:rFonts w:ascii="Times New Roman" w:hAnsi="Times New Roman" w:cs="Times New Roman"/>
+          <w:sz w:val="24"/>
+          <w:szCs w:val="24"/>
+          <w:lang w:val="ro-RO"/>
+        </w:rPr>
+        <w:t xml:space="preserve">- poate crea o oferta de </w:t>
+      </w:r>
+      <w:proofErr w:type="spellStart"/>
+      <w:r>
+        <w:rPr>
+          <w:rFonts w:ascii="Times New Roman" w:hAnsi="Times New Roman" w:cs="Times New Roman"/>
+          <w:sz w:val="24"/>
+          <w:szCs w:val="24"/>
+          <w:lang w:val="ro-RO"/>
+        </w:rPr>
+        <w:t>licitatie</w:t>
+      </w:r>
+      <w:proofErr w:type="spellEnd"/>
+    </w:p>
+    <w:p>
+      <w:pPr>
+        <w:pStyle w:val="ListParagraph"/>
+        <w:ind w:left="792"/>
+        <w:rPr>
+          <w:rFonts w:ascii="Times New Roman" w:hAnsi="Times New Roman" w:cs="Times New Roman"/>
+          <w:sz w:val="24"/>
+          <w:szCs w:val="24"/>
+          <w:lang w:val="ro-RO"/>
+        </w:rPr>
+      </w:pPr>
+      <w:r>
+        <w:rPr>
+          <w:rFonts w:ascii="Times New Roman" w:hAnsi="Times New Roman" w:cs="Times New Roman"/>
+          <w:sz w:val="24"/>
+          <w:szCs w:val="24"/>
+          <w:lang w:val="ro-RO"/>
+        </w:rPr>
+        <w:t xml:space="preserve">- poate modifica </w:t>
+      </w:r>
+      <w:proofErr w:type="spellStart"/>
+      <w:r>
+        <w:rPr>
+          <w:rFonts w:ascii="Times New Roman" w:hAnsi="Times New Roman" w:cs="Times New Roman"/>
+          <w:sz w:val="24"/>
+          <w:szCs w:val="24"/>
+          <w:lang w:val="ro-RO"/>
+        </w:rPr>
+        <w:t>setarile</w:t>
+      </w:r>
+      <w:proofErr w:type="spellEnd"/>
+      <w:r>
+        <w:rPr>
+          <w:rFonts w:ascii="Times New Roman" w:hAnsi="Times New Roman" w:cs="Times New Roman"/>
+          <w:sz w:val="24"/>
+          <w:szCs w:val="24"/>
+          <w:lang w:val="ro-RO"/>
+        </w:rPr>
+        <w:t xml:space="preserve"> asociate contului </w:t>
+      </w:r>
+      <w:r>
+        <w:rPr>
+          <w:rFonts w:ascii="Times New Roman" w:hAnsi="Times New Roman" w:cs="Times New Roman"/>
+          <w:sz w:val="24"/>
+          <w:szCs w:val="24"/>
+          <w:lang w:val="ro-RO"/>
+        </w:rPr>
+        <w:t>propriu</w:t>
+      </w:r>
+    </w:p>
+    <w:p>
+      <w:pPr>
+        <w:pStyle w:val="ListParagraph"/>
+        <w:numPr>
+          <w:ilvl w:val="1"/>
+          <w:numId w:val="1"/>
+        </w:numPr>
+        <w:rPr>
+          <w:rFonts w:ascii="Times New Roman" w:hAnsi="Times New Roman" w:cs="Times New Roman"/>
+          <w:sz w:val="24"/>
+          <w:szCs w:val="24"/>
+          <w:lang w:val="ro-RO"/>
+        </w:rPr>
+      </w:pPr>
+      <w:r>
+        <w:rPr>
+          <w:rFonts w:ascii="Times New Roman" w:hAnsi="Times New Roman" w:cs="Times New Roman"/>
+          <w:sz w:val="24"/>
+          <w:szCs w:val="24"/>
+          <w:lang w:val="ro-RO"/>
+        </w:rPr>
         <w:t>Administrator:</w:t>
       </w:r>
     </w:p>
@@ -432,7 +594,7 @@
           <w:szCs w:val="24"/>
           <w:lang w:val="ro-RO"/>
         </w:rPr>
-        <w:t>inchide</w:t>
+        <w:t>sterge</w:t>
       </w:r>
       <w:proofErr w:type="spellEnd"/>
       <w:r>
@@ -477,10 +639,622 @@
           <w:szCs w:val="24"/>
           <w:lang w:val="ro-RO"/>
         </w:rPr>
-        <w:t>Serviciu de plata: PayPal</w:t>
-      </w:r>
-      <w:bookmarkStart w:id="0" w:name="_GoBack"/>
-      <w:bookmarkEnd w:id="0"/>
+        <w:t xml:space="preserve">Serviciu de plata: </w:t>
+      </w:r>
+      <w:proofErr w:type="spellStart"/>
+      <w:r>
+        <w:rPr>
+          <w:rFonts w:ascii="Times New Roman" w:hAnsi="Times New Roman" w:cs="Times New Roman"/>
+          <w:sz w:val="24"/>
+          <w:szCs w:val="24"/>
+          <w:lang w:val="ro-RO"/>
+        </w:rPr>
+        <w:t>PayPal</w:t>
+      </w:r>
+      <w:proofErr w:type="spellEnd"/>
+    </w:p>
+    <w:p>
+      <w:pPr>
+        <w:pStyle w:val="ListParagraph"/>
+        <w:numPr>
+          <w:ilvl w:val="0"/>
+          <w:numId w:val="1"/>
+        </w:numPr>
+        <w:rPr>
+          <w:rFonts w:ascii="Times New Roman" w:hAnsi="Times New Roman" w:cs="Times New Roman"/>
+          <w:sz w:val="24"/>
+          <w:szCs w:val="24"/>
+          <w:lang w:val="ro-RO"/>
+        </w:rPr>
+      </w:pPr>
+      <w:r>
+        <w:rPr>
+          <w:rFonts w:ascii="Times New Roman" w:hAnsi="Times New Roman" w:cs="Times New Roman"/>
+          <w:sz w:val="24"/>
+          <w:szCs w:val="24"/>
+          <w:lang w:val="ro-RO"/>
+        </w:rPr>
+        <w:t>Sarcini</w:t>
+      </w:r>
+    </w:p>
+    <w:p>
+      <w:pPr>
+        <w:pStyle w:val="ListParagraph"/>
+        <w:numPr>
+          <w:ilvl w:val="1"/>
+          <w:numId w:val="1"/>
+        </w:numPr>
+        <w:rPr>
+          <w:rFonts w:ascii="Times New Roman" w:hAnsi="Times New Roman" w:cs="Times New Roman"/>
+          <w:sz w:val="24"/>
+          <w:szCs w:val="24"/>
+          <w:lang w:val="ro-RO"/>
+        </w:rPr>
+      </w:pPr>
+      <w:r>
+        <w:rPr>
+          <w:rFonts w:ascii="Times New Roman" w:hAnsi="Times New Roman" w:cs="Times New Roman"/>
+          <w:sz w:val="24"/>
+          <w:szCs w:val="24"/>
+          <w:lang w:val="ro-RO"/>
+        </w:rPr>
+        <w:t>Haloca Dorin:</w:t>
+      </w:r>
+    </w:p>
+    <w:p>
+      <w:pPr>
+        <w:pStyle w:val="ListParagraph"/>
+        <w:ind w:left="792"/>
+        <w:rPr>
+          <w:rFonts w:ascii="Times New Roman" w:hAnsi="Times New Roman" w:cs="Times New Roman"/>
+          <w:sz w:val="24"/>
+          <w:szCs w:val="24"/>
+          <w:lang w:val="ro-RO"/>
+        </w:rPr>
+      </w:pPr>
+      <w:r>
+        <w:rPr>
+          <w:rFonts w:ascii="Times New Roman" w:hAnsi="Times New Roman" w:cs="Times New Roman"/>
+          <w:sz w:val="24"/>
+          <w:szCs w:val="24"/>
+          <w:lang w:val="ro-RO"/>
+        </w:rPr>
+        <w:t xml:space="preserve">- pagina </w:t>
+      </w:r>
+      <w:proofErr w:type="spellStart"/>
+      <w:r>
+        <w:rPr>
+          <w:rFonts w:ascii="Times New Roman" w:hAnsi="Times New Roman" w:cs="Times New Roman"/>
+          <w:sz w:val="24"/>
+          <w:szCs w:val="24"/>
+          <w:lang w:val="ro-RO"/>
+        </w:rPr>
+        <w:t>login</w:t>
+      </w:r>
+      <w:proofErr w:type="spellEnd"/>
+    </w:p>
+    <w:p>
+      <w:pPr>
+        <w:pStyle w:val="ListParagraph"/>
+        <w:ind w:left="792"/>
+        <w:rPr>
+          <w:rFonts w:ascii="Times New Roman" w:hAnsi="Times New Roman" w:cs="Times New Roman"/>
+          <w:sz w:val="24"/>
+          <w:szCs w:val="24"/>
+          <w:lang w:val="ro-RO"/>
+        </w:rPr>
+      </w:pPr>
+      <w:r>
+        <w:rPr>
+          <w:rFonts w:ascii="Times New Roman" w:hAnsi="Times New Roman" w:cs="Times New Roman"/>
+          <w:sz w:val="24"/>
+          <w:szCs w:val="24"/>
+          <w:lang w:val="ro-RO"/>
+        </w:rPr>
+        <w:tab/>
+        <w:t>- interogare tabela utilizatori</w:t>
+      </w:r>
+    </w:p>
+    <w:p>
+      <w:pPr>
+        <w:pStyle w:val="ListParagraph"/>
+        <w:ind w:left="792" w:firstLine="648"/>
+        <w:rPr>
+          <w:rFonts w:ascii="Times New Roman" w:hAnsi="Times New Roman" w:cs="Times New Roman"/>
+          <w:sz w:val="24"/>
+          <w:szCs w:val="24"/>
+          <w:lang w:val="ro-RO"/>
+        </w:rPr>
+      </w:pPr>
+      <w:r>
+        <w:rPr>
+          <w:rFonts w:ascii="Times New Roman" w:hAnsi="Times New Roman" w:cs="Times New Roman"/>
+          <w:sz w:val="24"/>
+          <w:szCs w:val="24"/>
+          <w:lang w:val="ro-RO"/>
+        </w:rPr>
+        <w:t>- creare cookie sesiune</w:t>
+      </w:r>
+    </w:p>
+    <w:p>
+      <w:pPr>
+        <w:pStyle w:val="ListParagraph"/>
+        <w:ind w:left="792"/>
+        <w:rPr>
+          <w:rFonts w:ascii="Times New Roman" w:hAnsi="Times New Roman" w:cs="Times New Roman"/>
+          <w:sz w:val="24"/>
+          <w:szCs w:val="24"/>
+          <w:lang w:val="ro-RO"/>
+        </w:rPr>
+      </w:pPr>
+      <w:r>
+        <w:rPr>
+          <w:rFonts w:ascii="Times New Roman" w:hAnsi="Times New Roman" w:cs="Times New Roman"/>
+          <w:sz w:val="24"/>
+          <w:szCs w:val="24"/>
+          <w:lang w:val="ro-RO"/>
+        </w:rPr>
+        <w:t xml:space="preserve">- pagina </w:t>
+      </w:r>
+      <w:proofErr w:type="spellStart"/>
+      <w:r>
+        <w:rPr>
+          <w:rFonts w:ascii="Times New Roman" w:hAnsi="Times New Roman" w:cs="Times New Roman"/>
+          <w:sz w:val="24"/>
+          <w:szCs w:val="24"/>
+          <w:lang w:val="ro-RO"/>
+        </w:rPr>
+        <w:t>register</w:t>
+      </w:r>
+      <w:proofErr w:type="spellEnd"/>
+    </w:p>
+    <w:p>
+      <w:pPr>
+        <w:pStyle w:val="ListParagraph"/>
+        <w:ind w:left="792"/>
+        <w:rPr>
+          <w:rFonts w:ascii="Times New Roman" w:hAnsi="Times New Roman" w:cs="Times New Roman"/>
+          <w:sz w:val="24"/>
+          <w:szCs w:val="24"/>
+          <w:lang w:val="ro-RO"/>
+        </w:rPr>
+      </w:pPr>
+      <w:r>
+        <w:rPr>
+          <w:rFonts w:ascii="Times New Roman" w:hAnsi="Times New Roman" w:cs="Times New Roman"/>
+          <w:sz w:val="24"/>
+          <w:szCs w:val="24"/>
+          <w:lang w:val="ro-RO"/>
+        </w:rPr>
+        <w:tab/>
+        <w:t>- inserare in tabela utilizatori</w:t>
+      </w:r>
+    </w:p>
+    <w:p>
+      <w:pPr>
+        <w:pStyle w:val="ListParagraph"/>
+        <w:ind w:left="792"/>
+        <w:rPr>
+          <w:rFonts w:ascii="Times New Roman" w:hAnsi="Times New Roman" w:cs="Times New Roman"/>
+          <w:sz w:val="24"/>
+          <w:szCs w:val="24"/>
+          <w:lang w:val="ro-RO"/>
+        </w:rPr>
+      </w:pPr>
+      <w:r>
+        <w:rPr>
+          <w:rFonts w:ascii="Times New Roman" w:hAnsi="Times New Roman" w:cs="Times New Roman"/>
+          <w:sz w:val="24"/>
+          <w:szCs w:val="24"/>
+          <w:lang w:val="ro-RO"/>
+        </w:rPr>
+        <w:t xml:space="preserve">- pagina </w:t>
+      </w:r>
+      <w:proofErr w:type="spellStart"/>
+      <w:r>
+        <w:rPr>
+          <w:rFonts w:ascii="Times New Roman" w:hAnsi="Times New Roman" w:cs="Times New Roman"/>
+          <w:sz w:val="24"/>
+          <w:szCs w:val="24"/>
+          <w:lang w:val="ro-RO"/>
+        </w:rPr>
+        <w:t>checkout</w:t>
+      </w:r>
+      <w:proofErr w:type="spellEnd"/>
+    </w:p>
+    <w:p>
+      <w:pPr>
+        <w:pStyle w:val="ListParagraph"/>
+        <w:ind w:left="792"/>
+        <w:rPr>
+          <w:rFonts w:ascii="Times New Roman" w:hAnsi="Times New Roman" w:cs="Times New Roman"/>
+          <w:sz w:val="24"/>
+          <w:szCs w:val="24"/>
+          <w:lang w:val="ro-RO"/>
+        </w:rPr>
+      </w:pPr>
+      <w:r>
+        <w:rPr>
+          <w:rFonts w:ascii="Times New Roman" w:hAnsi="Times New Roman" w:cs="Times New Roman"/>
+          <w:sz w:val="24"/>
+          <w:szCs w:val="24"/>
+          <w:lang w:val="ro-RO"/>
+        </w:rPr>
+        <w:tab/>
+        <w:t>- interogare tabela produse</w:t>
+      </w:r>
+    </w:p>
+    <w:p>
+      <w:pPr>
+        <w:pStyle w:val="ListParagraph"/>
+        <w:ind w:left="792"/>
+        <w:rPr>
+          <w:rFonts w:ascii="Times New Roman" w:hAnsi="Times New Roman" w:cs="Times New Roman"/>
+          <w:sz w:val="24"/>
+          <w:szCs w:val="24"/>
+          <w:lang w:val="ro-RO"/>
+        </w:rPr>
+      </w:pPr>
+      <w:r>
+        <w:rPr>
+          <w:rFonts w:ascii="Times New Roman" w:hAnsi="Times New Roman" w:cs="Times New Roman"/>
+          <w:sz w:val="24"/>
+          <w:szCs w:val="24"/>
+          <w:lang w:val="ro-RO"/>
+        </w:rPr>
+        <w:tab/>
+        <w:t xml:space="preserve">- </w:t>
+      </w:r>
+      <w:proofErr w:type="spellStart"/>
+      <w:r>
+        <w:rPr>
+          <w:rFonts w:ascii="Times New Roman" w:hAnsi="Times New Roman" w:cs="Times New Roman"/>
+          <w:sz w:val="24"/>
+          <w:szCs w:val="24"/>
+          <w:lang w:val="ro-RO"/>
+        </w:rPr>
+        <w:t>redirectionare</w:t>
+      </w:r>
+      <w:proofErr w:type="spellEnd"/>
+      <w:r>
+        <w:rPr>
+          <w:rFonts w:ascii="Times New Roman" w:hAnsi="Times New Roman" w:cs="Times New Roman"/>
+          <w:sz w:val="24"/>
+          <w:szCs w:val="24"/>
+          <w:lang w:val="ro-RO"/>
+        </w:rPr>
+        <w:t xml:space="preserve"> </w:t>
+      </w:r>
+      <w:proofErr w:type="spellStart"/>
+      <w:r>
+        <w:rPr>
+          <w:rFonts w:ascii="Times New Roman" w:hAnsi="Times New Roman" w:cs="Times New Roman"/>
+          <w:sz w:val="24"/>
+          <w:szCs w:val="24"/>
+          <w:lang w:val="ro-RO"/>
+        </w:rPr>
+        <w:t>catre</w:t>
+      </w:r>
+      <w:proofErr w:type="spellEnd"/>
+      <w:r>
+        <w:rPr>
+          <w:rFonts w:ascii="Times New Roman" w:hAnsi="Times New Roman" w:cs="Times New Roman"/>
+          <w:sz w:val="24"/>
+          <w:szCs w:val="24"/>
+          <w:lang w:val="ro-RO"/>
+        </w:rPr>
+        <w:t xml:space="preserve"> </w:t>
+      </w:r>
+      <w:proofErr w:type="spellStart"/>
+      <w:r>
+        <w:rPr>
+          <w:rFonts w:ascii="Times New Roman" w:hAnsi="Times New Roman" w:cs="Times New Roman"/>
+          <w:sz w:val="24"/>
+          <w:szCs w:val="24"/>
+          <w:lang w:val="ro-RO"/>
+        </w:rPr>
+        <w:t>PayPal</w:t>
+      </w:r>
+      <w:proofErr w:type="spellEnd"/>
+    </w:p>
+    <w:p>
+      <w:pPr>
+        <w:pStyle w:val="ListParagraph"/>
+        <w:ind w:left="792"/>
+        <w:rPr>
+          <w:rFonts w:ascii="Times New Roman" w:hAnsi="Times New Roman" w:cs="Times New Roman"/>
+          <w:sz w:val="24"/>
+          <w:szCs w:val="24"/>
+          <w:lang w:val="ro-RO"/>
+        </w:rPr>
+      </w:pPr>
+      <w:r>
+        <w:rPr>
+          <w:rFonts w:ascii="Times New Roman" w:hAnsi="Times New Roman" w:cs="Times New Roman"/>
+          <w:sz w:val="24"/>
+          <w:szCs w:val="24"/>
+          <w:lang w:val="ro-RO"/>
+        </w:rPr>
+        <w:tab/>
+        <w:t xml:space="preserve">- </w:t>
+      </w:r>
+      <w:proofErr w:type="spellStart"/>
+      <w:r>
+        <w:rPr>
+          <w:rFonts w:ascii="Times New Roman" w:hAnsi="Times New Roman" w:cs="Times New Roman"/>
+          <w:sz w:val="24"/>
+          <w:szCs w:val="24"/>
+          <w:lang w:val="ro-RO"/>
+        </w:rPr>
+        <w:t>form</w:t>
+      </w:r>
+      <w:proofErr w:type="spellEnd"/>
+      <w:r>
+        <w:rPr>
+          <w:rFonts w:ascii="Times New Roman" w:hAnsi="Times New Roman" w:cs="Times New Roman"/>
+          <w:sz w:val="24"/>
+          <w:szCs w:val="24"/>
+          <w:lang w:val="ro-RO"/>
+        </w:rPr>
+        <w:t xml:space="preserve"> </w:t>
+      </w:r>
+      <w:proofErr w:type="spellStart"/>
+      <w:r>
+        <w:rPr>
+          <w:rFonts w:ascii="Times New Roman" w:hAnsi="Times New Roman" w:cs="Times New Roman"/>
+          <w:sz w:val="24"/>
+          <w:szCs w:val="24"/>
+          <w:lang w:val="ro-RO"/>
+        </w:rPr>
+        <w:t>validation</w:t>
+      </w:r>
+      <w:proofErr w:type="spellEnd"/>
+    </w:p>
+    <w:p>
+      <w:pPr>
+        <w:pStyle w:val="ListParagraph"/>
+        <w:numPr>
+          <w:ilvl w:val="1"/>
+          <w:numId w:val="1"/>
+        </w:numPr>
+        <w:rPr>
+          <w:rFonts w:ascii="Times New Roman" w:hAnsi="Times New Roman" w:cs="Times New Roman"/>
+          <w:sz w:val="24"/>
+          <w:szCs w:val="24"/>
+          <w:lang w:val="ro-RO"/>
+        </w:rPr>
+      </w:pPr>
+      <w:r>
+        <w:rPr>
+          <w:rFonts w:ascii="Times New Roman" w:hAnsi="Times New Roman" w:cs="Times New Roman"/>
+          <w:sz w:val="24"/>
+          <w:szCs w:val="24"/>
+          <w:lang w:val="ro-RO"/>
+        </w:rPr>
+        <w:t>Tiron Adrian:</w:t>
+      </w:r>
+    </w:p>
+    <w:p>
+      <w:pPr>
+        <w:pStyle w:val="ListParagraph"/>
+        <w:ind w:left="792"/>
+        <w:rPr>
+          <w:rFonts w:ascii="Times New Roman" w:hAnsi="Times New Roman" w:cs="Times New Roman"/>
+          <w:sz w:val="24"/>
+          <w:szCs w:val="24"/>
+          <w:lang w:val="ro-RO"/>
+        </w:rPr>
+      </w:pPr>
+      <w:r>
+        <w:rPr>
+          <w:rFonts w:ascii="Times New Roman" w:hAnsi="Times New Roman" w:cs="Times New Roman"/>
+          <w:sz w:val="24"/>
+          <w:szCs w:val="24"/>
+          <w:lang w:val="ro-RO"/>
+        </w:rPr>
+        <w:t xml:space="preserve">- pagina </w:t>
+      </w:r>
+      <w:proofErr w:type="spellStart"/>
+      <w:r>
+        <w:rPr>
+          <w:rFonts w:ascii="Times New Roman" w:hAnsi="Times New Roman" w:cs="Times New Roman"/>
+          <w:sz w:val="24"/>
+          <w:szCs w:val="24"/>
+          <w:lang w:val="ro-RO"/>
+        </w:rPr>
+        <w:t>setarilor</w:t>
+      </w:r>
+      <w:proofErr w:type="spellEnd"/>
+      <w:r>
+        <w:rPr>
+          <w:rFonts w:ascii="Times New Roman" w:hAnsi="Times New Roman" w:cs="Times New Roman"/>
+          <w:sz w:val="24"/>
+          <w:szCs w:val="24"/>
+          <w:lang w:val="ro-RO"/>
+        </w:rPr>
+        <w:t xml:space="preserve"> contului</w:t>
+      </w:r>
+    </w:p>
+    <w:p>
+      <w:pPr>
+        <w:pStyle w:val="ListParagraph"/>
+        <w:numPr>
+          <w:ilvl w:val="1"/>
+          <w:numId w:val="1"/>
+        </w:numPr>
+        <w:rPr>
+          <w:rFonts w:ascii="Times New Roman" w:hAnsi="Times New Roman" w:cs="Times New Roman"/>
+          <w:sz w:val="24"/>
+          <w:szCs w:val="24"/>
+          <w:lang w:val="ro-RO"/>
+        </w:rPr>
+      </w:pPr>
+      <w:proofErr w:type="spellStart"/>
+      <w:r>
+        <w:rPr>
+          <w:rFonts w:ascii="Times New Roman" w:hAnsi="Times New Roman" w:cs="Times New Roman"/>
+          <w:sz w:val="24"/>
+          <w:szCs w:val="24"/>
+          <w:lang w:val="ro-RO"/>
+        </w:rPr>
+        <w:t>Mancas</w:t>
+      </w:r>
+      <w:proofErr w:type="spellEnd"/>
+      <w:r>
+        <w:rPr>
+          <w:rFonts w:ascii="Times New Roman" w:hAnsi="Times New Roman" w:cs="Times New Roman"/>
+          <w:sz w:val="24"/>
+          <w:szCs w:val="24"/>
+          <w:lang w:val="ro-RO"/>
+        </w:rPr>
+        <w:t xml:space="preserve"> Mihai:</w:t>
+      </w:r>
+    </w:p>
+    <w:p>
+      <w:pPr>
+        <w:pStyle w:val="ListParagraph"/>
+        <w:ind w:left="792"/>
+        <w:rPr>
+          <w:rFonts w:ascii="Times New Roman" w:hAnsi="Times New Roman" w:cs="Times New Roman"/>
+          <w:sz w:val="24"/>
+          <w:szCs w:val="24"/>
+          <w:lang w:val="ro-RO"/>
+        </w:rPr>
+      </w:pPr>
+      <w:r>
+        <w:rPr>
+          <w:rFonts w:ascii="Times New Roman" w:hAnsi="Times New Roman" w:cs="Times New Roman"/>
+          <w:sz w:val="24"/>
+          <w:szCs w:val="24"/>
+          <w:lang w:val="ro-RO"/>
+        </w:rPr>
+        <w:t>-</w:t>
+      </w:r>
+      <w:r>
+        <w:rPr>
+          <w:rFonts w:ascii="Times New Roman" w:hAnsi="Times New Roman" w:cs="Times New Roman"/>
+          <w:sz w:val="24"/>
+          <w:szCs w:val="24"/>
+          <w:lang w:val="ro-RO"/>
+        </w:rPr>
+        <w:t xml:space="preserve"> pagina </w:t>
+      </w:r>
+      <w:proofErr w:type="spellStart"/>
+      <w:r>
+        <w:rPr>
+          <w:rFonts w:ascii="Times New Roman" w:hAnsi="Times New Roman" w:cs="Times New Roman"/>
+          <w:sz w:val="24"/>
+          <w:szCs w:val="24"/>
+          <w:lang w:val="ro-RO"/>
+        </w:rPr>
+        <w:t>feed</w:t>
+      </w:r>
+      <w:proofErr w:type="spellEnd"/>
+      <w:r>
+        <w:rPr>
+          <w:rFonts w:ascii="Times New Roman" w:hAnsi="Times New Roman" w:cs="Times New Roman"/>
+          <w:sz w:val="24"/>
+          <w:szCs w:val="24"/>
+          <w:lang w:val="ro-RO"/>
+        </w:rPr>
+        <w:t xml:space="preserve"> produse</w:t>
+      </w:r>
+    </w:p>
+    <w:p>
+      <w:pPr>
+        <w:pStyle w:val="ListParagraph"/>
+        <w:numPr>
+          <w:ilvl w:val="1"/>
+          <w:numId w:val="1"/>
+        </w:numPr>
+        <w:rPr>
+          <w:rFonts w:ascii="Times New Roman" w:hAnsi="Times New Roman" w:cs="Times New Roman"/>
+          <w:sz w:val="24"/>
+          <w:szCs w:val="24"/>
+          <w:lang w:val="ro-RO"/>
+        </w:rPr>
+      </w:pPr>
+      <w:r>
+        <w:rPr>
+          <w:rFonts w:ascii="Times New Roman" w:hAnsi="Times New Roman" w:cs="Times New Roman"/>
+          <w:sz w:val="24"/>
+          <w:szCs w:val="24"/>
+          <w:lang w:val="ro-RO"/>
+        </w:rPr>
+        <w:t xml:space="preserve">Manolache </w:t>
+      </w:r>
+      <w:proofErr w:type="spellStart"/>
+      <w:r>
+        <w:rPr>
+          <w:rFonts w:ascii="Times New Roman" w:hAnsi="Times New Roman" w:cs="Times New Roman"/>
+          <w:sz w:val="24"/>
+          <w:szCs w:val="24"/>
+          <w:lang w:val="ro-RO"/>
+        </w:rPr>
+        <w:t>Mihaita</w:t>
+      </w:r>
+      <w:proofErr w:type="spellEnd"/>
+      <w:r>
+        <w:rPr>
+          <w:rFonts w:ascii="Times New Roman" w:hAnsi="Times New Roman" w:cs="Times New Roman"/>
+          <w:sz w:val="24"/>
+          <w:szCs w:val="24"/>
+          <w:lang w:val="ro-RO"/>
+        </w:rPr>
+        <w:t>:</w:t>
+      </w:r>
+    </w:p>
+    <w:p>
+      <w:pPr>
+        <w:pStyle w:val="ListParagraph"/>
+        <w:ind w:left="792"/>
+        <w:rPr>
+          <w:rFonts w:ascii="Times New Roman" w:hAnsi="Times New Roman" w:cs="Times New Roman"/>
+          <w:sz w:val="24"/>
+          <w:szCs w:val="24"/>
+          <w:lang w:val="ro-RO"/>
+        </w:rPr>
+      </w:pPr>
+      <w:r>
+        <w:rPr>
+          <w:rFonts w:ascii="Times New Roman" w:hAnsi="Times New Roman" w:cs="Times New Roman"/>
+          <w:sz w:val="24"/>
+          <w:szCs w:val="24"/>
+          <w:lang w:val="ro-RO"/>
+        </w:rPr>
+        <w:t xml:space="preserve">- pagina </w:t>
+      </w:r>
+      <w:proofErr w:type="spellStart"/>
+      <w:r>
+        <w:rPr>
+          <w:rFonts w:ascii="Times New Roman" w:hAnsi="Times New Roman" w:cs="Times New Roman"/>
+          <w:sz w:val="24"/>
+          <w:szCs w:val="24"/>
+          <w:lang w:val="ro-RO"/>
+        </w:rPr>
+        <w:t>advanced</w:t>
+      </w:r>
+      <w:proofErr w:type="spellEnd"/>
+      <w:r>
+        <w:rPr>
+          <w:rFonts w:ascii="Times New Roman" w:hAnsi="Times New Roman" w:cs="Times New Roman"/>
+          <w:sz w:val="24"/>
+          <w:szCs w:val="24"/>
+          <w:lang w:val="ro-RO"/>
+        </w:rPr>
+        <w:t xml:space="preserve"> </w:t>
+      </w:r>
+      <w:proofErr w:type="spellStart"/>
+      <w:r>
+        <w:rPr>
+          <w:rFonts w:ascii="Times New Roman" w:hAnsi="Times New Roman" w:cs="Times New Roman"/>
+          <w:sz w:val="24"/>
+          <w:szCs w:val="24"/>
+          <w:lang w:val="ro-RO"/>
+        </w:rPr>
+        <w:t>search</w:t>
+      </w:r>
+      <w:proofErr w:type="spellEnd"/>
     </w:p>
     <w:sectPr>
       <w:pgSz w:w="12240" w:h="15840"/>

</xml_diff>

<commit_message>
Translated to English, completed(?) tasks
</commit_message>
<xml_diff>
--- a/AuctioX.docx
+++ b/AuctioX.docx
@@ -1,6 +1,6 @@
 
 <file path=word/document.xml><?xml version="1.0" encoding="utf-8"?>
-<w:document xmlns:wpc="http://schemas.microsoft.com/office/word/2010/wordprocessingCanvas" xmlns:cx="http://schemas.microsoft.com/office/drawing/2014/chartex" xmlns:cx1="http://schemas.microsoft.com/office/drawing/2015/9/8/chartex" xmlns:cx2="http://schemas.microsoft.com/office/drawing/2015/10/21/chartex" xmlns:cx3="http://schemas.microsoft.com/office/drawing/2016/5/9/chartex" xmlns:cx4="http://schemas.microsoft.com/office/drawing/2016/5/10/chartex" xmlns:cx5="http://schemas.microsoft.com/office/drawing/2016/5/11/chartex" xmlns:cx6="http://schemas.microsoft.com/office/drawing/2016/5/12/chartex" xmlns:cx7="http://schemas.microsoft.com/office/drawing/2016/5/13/chartex" xmlns:cx8="http://schemas.microsoft.com/office/drawing/2016/5/14/chartex" xmlns:mc="http://schemas.openxmlformats.org/markup-compatibility/2006" xmlns:aink="http://schemas.microsoft.com/office/drawing/2016/ink" xmlns:am3d="http://schemas.microsoft.com/office/drawing/2017/model3d" xmlns:o="urn:schemas-microsoft-com:office:office" xmlns:r="http://schemas.openxmlformats.org/officeDocument/2006/relationships" xmlns:m="http://schemas.openxmlformats.org/officeDocument/2006/math" xmlns:v="urn:schemas-microsoft-com:vml" xmlns:wp14="http://schemas.microsoft.com/office/word/2010/wordprocessingDrawing" xmlns:wp="http://schemas.openxmlformats.org/drawingml/2006/wordprocessingDrawing" xmlns:w10="urn:schemas-microsoft-com:office:word" xmlns:w="http://schemas.openxmlformats.org/wordprocessingml/2006/main" xmlns:w14="http://schemas.microsoft.com/office/word/2010/wordml" xmlns:w15="http://schemas.microsoft.com/office/word/2012/wordml" xmlns:w16cid="http://schemas.microsoft.com/office/word/2016/wordml/cid" xmlns:w16se="http://schemas.microsoft.com/office/word/2015/wordml/symex" xmlns:wpg="http://schemas.microsoft.com/office/word/2010/wordprocessingGroup" xmlns:wpi="http://schemas.microsoft.com/office/word/2010/wordprocessingInk" xmlns:wne="http://schemas.microsoft.com/office/word/2006/wordml" xmlns:wps="http://schemas.microsoft.com/office/word/2010/wordprocessingShape" mc:Ignorable="w14 w15 w16se w16cid wp14">
+<w:document xmlns:wpc="http://schemas.microsoft.com/office/word/2010/wordprocessingCanvas" xmlns:cx="http://schemas.microsoft.com/office/drawing/2014/chartex" xmlns:cx1="http://schemas.microsoft.com/office/drawing/2015/9/8/chartex" xmlns:mc="http://schemas.openxmlformats.org/markup-compatibility/2006" xmlns:o="urn:schemas-microsoft-com:office:office" xmlns:r="http://schemas.openxmlformats.org/officeDocument/2006/relationships" xmlns:m="http://schemas.openxmlformats.org/officeDocument/2006/math" xmlns:v="urn:schemas-microsoft-com:vml" xmlns:wp14="http://schemas.microsoft.com/office/word/2010/wordprocessingDrawing" xmlns:wp="http://schemas.openxmlformats.org/drawingml/2006/wordprocessingDrawing" xmlns:w10="urn:schemas-microsoft-com:office:word" xmlns:w="http://schemas.openxmlformats.org/wordprocessingml/2006/main" xmlns:w14="http://schemas.microsoft.com/office/word/2010/wordml" xmlns:w15="http://schemas.microsoft.com/office/word/2012/wordml" xmlns:w16se="http://schemas.microsoft.com/office/word/2015/wordml/symex" xmlns:wpg="http://schemas.microsoft.com/office/word/2010/wordprocessingGroup" xmlns:wpi="http://schemas.microsoft.com/office/word/2010/wordprocessingInk" xmlns:wne="http://schemas.microsoft.com/office/word/2006/wordml" xmlns:wps="http://schemas.microsoft.com/office/word/2010/wordprocessingShape" mc:Ignorable="w14 w15 w16se wp14">
   <w:body>
     <w:p>
       <w:pPr>
@@ -12,7 +12,6 @@
           <w:lang w:val="ro-RO"/>
         </w:rPr>
       </w:pPr>
-      <w:proofErr w:type="spellStart"/>
       <w:r>
         <w:rPr>
           <w:rFonts w:ascii="Times New Roman" w:hAnsi="Times New Roman" w:cs="Times New Roman"/>
@@ -22,7 +21,6 @@
         </w:rPr>
         <w:t>AuctioX</w:t>
       </w:r>
-      <w:proofErr w:type="spellEnd"/>
     </w:p>
     <w:p>
       <w:pPr>
@@ -78,19 +76,17 @@
           <w:szCs w:val="24"/>
           <w:lang w:val="ro-RO"/>
         </w:rPr>
-        <w:t xml:space="preserve">Baza de date: </w:t>
-      </w:r>
-      <w:proofErr w:type="spellStart"/>
-      <w:r>
-        <w:rPr>
-          <w:rFonts w:ascii="Times New Roman" w:hAnsi="Times New Roman" w:cs="Times New Roman"/>
-          <w:sz w:val="24"/>
-          <w:szCs w:val="24"/>
-          <w:lang w:val="ro-RO"/>
-        </w:rPr>
-        <w:t>MySQL</w:t>
-      </w:r>
-      <w:proofErr w:type="spellEnd"/>
+        <w:t>Database</w:t>
+      </w:r>
+      <w:r>
+        <w:rPr>
+          <w:rFonts w:ascii="Times New Roman" w:hAnsi="Times New Roman" w:cs="Times New Roman"/>
+          <w:sz w:val="24"/>
+          <w:szCs w:val="24"/>
+          <w:lang w:val="ro-RO"/>
+        </w:rPr>
+        <w:t>: MySQL</w:t>
+      </w:r>
     </w:p>
     <w:p>
       <w:pPr>
@@ -113,7 +109,16 @@
           <w:szCs w:val="24"/>
           <w:lang w:val="ro-RO"/>
         </w:rPr>
-        <w:t>Stiva tehnologiilor:</w:t>
+        <w:t>Technologies stack</w:t>
+      </w:r>
+      <w:r>
+        <w:rPr>
+          <w:rFonts w:ascii="Times New Roman" w:hAnsi="Times New Roman" w:cs="Times New Roman"/>
+          <w:sz w:val="24"/>
+          <w:szCs w:val="24"/>
+          <w:lang w:val="ro-RO"/>
+        </w:rPr>
+        <w:t>:</w:t>
       </w:r>
     </w:p>
     <w:p>
@@ -139,6 +144,15 @@
         </w:rPr>
         <w:t>XAMP</w:t>
       </w:r>
+      <w:r>
+        <w:rPr>
+          <w:rFonts w:ascii="Times New Roman" w:hAnsi="Times New Roman" w:cs="Times New Roman"/>
+          <w:sz w:val="24"/>
+          <w:szCs w:val="24"/>
+          <w:lang w:val="ro-RO"/>
+        </w:rPr>
+        <w:t>P</w:t>
+      </w:r>
     </w:p>
     <w:p>
       <w:pPr>
@@ -161,19 +175,8 @@
           <w:szCs w:val="24"/>
           <w:lang w:val="ro-RO"/>
         </w:rPr>
-        <w:t xml:space="preserve">Limbaj de </w:t>
-      </w:r>
-      <w:proofErr w:type="spellStart"/>
-      <w:r>
-        <w:rPr>
-          <w:rFonts w:ascii="Times New Roman" w:hAnsi="Times New Roman" w:cs="Times New Roman"/>
-          <w:sz w:val="24"/>
-          <w:szCs w:val="24"/>
-          <w:lang w:val="ro-RO"/>
-        </w:rPr>
-        <w:t>scripting</w:t>
-      </w:r>
-      <w:proofErr w:type="spellEnd"/>
+        <w:t>Scripting language</w:t>
+      </w:r>
       <w:r>
         <w:rPr>
           <w:rFonts w:ascii="Times New Roman" w:hAnsi="Times New Roman" w:cs="Times New Roman"/>
@@ -205,7 +208,16 @@
           <w:szCs w:val="24"/>
           <w:lang w:val="ro-RO"/>
         </w:rPr>
-        <w:t>Tipuri de utilizatori:</w:t>
+        <w:t>Types of users</w:t>
+      </w:r>
+      <w:r>
+        <w:rPr>
+          <w:rFonts w:ascii="Times New Roman" w:hAnsi="Times New Roman" w:cs="Times New Roman"/>
+          <w:sz w:val="24"/>
+          <w:szCs w:val="24"/>
+          <w:lang w:val="ro-RO"/>
+        </w:rPr>
+        <w:t>:</w:t>
       </w:r>
     </w:p>
     <w:p>
@@ -229,27 +241,7 @@
           <w:szCs w:val="24"/>
           <w:lang w:val="ro-RO"/>
         </w:rPr>
-        <w:t>Vizitator (</w:t>
-      </w:r>
-      <w:proofErr w:type="spellStart"/>
-      <w:r>
-        <w:rPr>
-          <w:rFonts w:ascii="Times New Roman" w:hAnsi="Times New Roman" w:cs="Times New Roman"/>
-          <w:sz w:val="24"/>
-          <w:szCs w:val="24"/>
-          <w:lang w:val="ro-RO"/>
-        </w:rPr>
-        <w:t>Guest</w:t>
-      </w:r>
-      <w:proofErr w:type="spellEnd"/>
-      <w:r>
-        <w:rPr>
-          <w:rFonts w:ascii="Times New Roman" w:hAnsi="Times New Roman" w:cs="Times New Roman"/>
-          <w:sz w:val="24"/>
-          <w:szCs w:val="24"/>
-          <w:lang w:val="ro-RO"/>
-        </w:rPr>
-        <w:t>)</w:t>
+        <w:t xml:space="preserve"> Guest</w:t>
       </w:r>
       <w:r>
         <w:rPr>
@@ -279,69 +271,37 @@
           <w:szCs w:val="24"/>
           <w:lang w:val="ro-RO"/>
         </w:rPr>
-        <w:t>- poate accesa site-ul</w:t>
-      </w:r>
-    </w:p>
-    <w:p>
-      <w:pPr>
-        <w:pStyle w:val="ListParagraph"/>
-        <w:ind w:left="792"/>
-        <w:rPr>
-          <w:rFonts w:ascii="Times New Roman" w:hAnsi="Times New Roman" w:cs="Times New Roman"/>
-          <w:sz w:val="24"/>
-          <w:szCs w:val="24"/>
-          <w:lang w:val="ro-RO"/>
-        </w:rPr>
-      </w:pPr>
-      <w:r>
-        <w:rPr>
-          <w:rFonts w:ascii="Times New Roman" w:hAnsi="Times New Roman" w:cs="Times New Roman"/>
-          <w:sz w:val="24"/>
-          <w:szCs w:val="24"/>
-          <w:lang w:val="ro-RO"/>
-        </w:rPr>
-        <w:t>- se poate autentifica</w:t>
-      </w:r>
-    </w:p>
-    <w:p>
-      <w:pPr>
-        <w:pStyle w:val="ListParagraph"/>
-        <w:ind w:left="792"/>
-        <w:rPr>
-          <w:rFonts w:ascii="Times New Roman" w:hAnsi="Times New Roman" w:cs="Times New Roman"/>
-          <w:sz w:val="24"/>
-          <w:szCs w:val="24"/>
-          <w:lang w:val="ro-RO"/>
-        </w:rPr>
-      </w:pPr>
-      <w:r>
-        <w:rPr>
-          <w:rFonts w:ascii="Times New Roman" w:hAnsi="Times New Roman" w:cs="Times New Roman"/>
-          <w:sz w:val="24"/>
-          <w:szCs w:val="24"/>
-          <w:lang w:val="ro-RO"/>
-        </w:rPr>
         <w:t xml:space="preserve">- </w:t>
       </w:r>
-      <w:proofErr w:type="spellStart"/>
-      <w:r>
-        <w:rPr>
-          <w:rFonts w:ascii="Times New Roman" w:hAnsi="Times New Roman" w:cs="Times New Roman"/>
-          <w:sz w:val="24"/>
-          <w:szCs w:val="24"/>
-          <w:lang w:val="ro-RO"/>
-        </w:rPr>
-        <w:t>isi</w:t>
-      </w:r>
-      <w:proofErr w:type="spellEnd"/>
-      <w:r>
-        <w:rPr>
-          <w:rFonts w:ascii="Times New Roman" w:hAnsi="Times New Roman" w:cs="Times New Roman"/>
-          <w:sz w:val="24"/>
-          <w:szCs w:val="24"/>
-          <w:lang w:val="ro-RO"/>
-        </w:rPr>
-        <w:t xml:space="preserve"> poate crea un cont</w:t>
+      <w:r>
+        <w:rPr>
+          <w:rFonts w:ascii="Times New Roman" w:hAnsi="Times New Roman" w:cs="Times New Roman"/>
+          <w:sz w:val="24"/>
+          <w:szCs w:val="24"/>
+          <w:lang w:val="ro-RO"/>
+        </w:rPr>
+        <w:t>can access the website</w:t>
+      </w:r>
+    </w:p>
+    <w:p>
+      <w:pPr>
+        <w:pStyle w:val="ListParagraph"/>
+        <w:ind w:left="792"/>
+        <w:rPr>
+          <w:rFonts w:ascii="Times New Roman" w:hAnsi="Times New Roman" w:cs="Times New Roman"/>
+          <w:sz w:val="24"/>
+          <w:szCs w:val="24"/>
+          <w:lang w:val="ro-RO"/>
+        </w:rPr>
+      </w:pPr>
+      <w:r>
+        <w:rPr>
+          <w:rFonts w:ascii="Times New Roman" w:hAnsi="Times New Roman" w:cs="Times New Roman"/>
+          <w:sz w:val="24"/>
+          <w:szCs w:val="24"/>
+          <w:lang w:val="ro-RO"/>
+        </w:rPr>
+        <w:t>- can login / register</w:t>
       </w:r>
     </w:p>
     <w:p>
@@ -365,181 +325,148 @@
           <w:szCs w:val="24"/>
           <w:lang w:val="ro-RO"/>
         </w:rPr>
-        <w:t>Autentificat:</w:t>
-      </w:r>
-    </w:p>
-    <w:p>
-      <w:pPr>
-        <w:pStyle w:val="ListParagraph"/>
-        <w:ind w:left="792"/>
-        <w:rPr>
-          <w:rFonts w:ascii="Times New Roman" w:hAnsi="Times New Roman" w:cs="Times New Roman"/>
-          <w:sz w:val="24"/>
-          <w:szCs w:val="24"/>
-          <w:lang w:val="ro-RO"/>
-        </w:rPr>
-      </w:pPr>
-      <w:r>
-        <w:rPr>
-          <w:rFonts w:ascii="Times New Roman" w:hAnsi="Times New Roman" w:cs="Times New Roman"/>
-          <w:sz w:val="24"/>
-          <w:szCs w:val="24"/>
-          <w:lang w:val="ro-RO"/>
-        </w:rPr>
-        <w:t xml:space="preserve">- poate </w:t>
-      </w:r>
-      <w:r>
-        <w:rPr>
-          <w:rFonts w:ascii="Times New Roman" w:hAnsi="Times New Roman" w:cs="Times New Roman"/>
-          <w:sz w:val="24"/>
-          <w:szCs w:val="24"/>
-          <w:lang w:val="ro-RO"/>
-        </w:rPr>
-        <w:t>face tot ce face utilizatorul vizitator</w:t>
-      </w:r>
-    </w:p>
-    <w:p>
-      <w:pPr>
-        <w:pStyle w:val="ListParagraph"/>
-        <w:ind w:left="792"/>
-        <w:rPr>
-          <w:rFonts w:ascii="Times New Roman" w:hAnsi="Times New Roman" w:cs="Times New Roman"/>
-          <w:sz w:val="24"/>
-          <w:szCs w:val="24"/>
-          <w:lang w:val="ro-RO"/>
-        </w:rPr>
-      </w:pPr>
-      <w:r>
-        <w:rPr>
-          <w:rFonts w:ascii="Times New Roman" w:hAnsi="Times New Roman" w:cs="Times New Roman"/>
-          <w:sz w:val="24"/>
-          <w:szCs w:val="24"/>
-          <w:lang w:val="ro-RO"/>
-        </w:rPr>
-        <w:t xml:space="preserve">- poate </w:t>
-      </w:r>
-      <w:r>
-        <w:rPr>
-          <w:rFonts w:ascii="Times New Roman" w:hAnsi="Times New Roman" w:cs="Times New Roman"/>
-          <w:sz w:val="24"/>
-          <w:szCs w:val="24"/>
-          <w:lang w:val="ro-RO"/>
-        </w:rPr>
-        <w:t xml:space="preserve">vedea fluxul de </w:t>
-      </w:r>
-      <w:proofErr w:type="spellStart"/>
-      <w:r>
-        <w:rPr>
-          <w:rFonts w:ascii="Times New Roman" w:hAnsi="Times New Roman" w:cs="Times New Roman"/>
-          <w:sz w:val="24"/>
-          <w:szCs w:val="24"/>
-          <w:lang w:val="ro-RO"/>
-        </w:rPr>
-        <w:t>licitatii</w:t>
-      </w:r>
-      <w:proofErr w:type="spellEnd"/>
-    </w:p>
-    <w:p>
-      <w:pPr>
-        <w:pStyle w:val="ListParagraph"/>
-        <w:ind w:left="792"/>
-        <w:rPr>
-          <w:rFonts w:ascii="Times New Roman" w:hAnsi="Times New Roman" w:cs="Times New Roman"/>
-          <w:sz w:val="24"/>
-          <w:szCs w:val="24"/>
-          <w:lang w:val="ro-RO"/>
-        </w:rPr>
-      </w:pPr>
-      <w:r>
-        <w:rPr>
-          <w:rFonts w:ascii="Times New Roman" w:hAnsi="Times New Roman" w:cs="Times New Roman"/>
-          <w:sz w:val="24"/>
-          <w:szCs w:val="24"/>
-          <w:lang w:val="ro-RO"/>
-        </w:rPr>
-        <w:t>- poate posta un produs</w:t>
-      </w:r>
-    </w:p>
-    <w:p>
-      <w:pPr>
-        <w:pStyle w:val="ListParagraph"/>
-        <w:ind w:left="792"/>
-        <w:rPr>
-          <w:rFonts w:ascii="Times New Roman" w:hAnsi="Times New Roman" w:cs="Times New Roman"/>
-          <w:sz w:val="24"/>
-          <w:szCs w:val="24"/>
-          <w:lang w:val="ro-RO"/>
-        </w:rPr>
-      </w:pPr>
-      <w:r>
-        <w:rPr>
-          <w:rFonts w:ascii="Times New Roman" w:hAnsi="Times New Roman" w:cs="Times New Roman"/>
-          <w:sz w:val="24"/>
-          <w:szCs w:val="24"/>
-          <w:lang w:val="ro-RO"/>
-        </w:rPr>
-        <w:t xml:space="preserve">- poate crea o oferta de </w:t>
-      </w:r>
-      <w:proofErr w:type="spellStart"/>
-      <w:r>
-        <w:rPr>
-          <w:rFonts w:ascii="Times New Roman" w:hAnsi="Times New Roman" w:cs="Times New Roman"/>
-          <w:sz w:val="24"/>
-          <w:szCs w:val="24"/>
-          <w:lang w:val="ro-RO"/>
-        </w:rPr>
-        <w:t>licitatie</w:t>
-      </w:r>
-      <w:proofErr w:type="spellEnd"/>
-    </w:p>
-    <w:p>
-      <w:pPr>
-        <w:pStyle w:val="ListParagraph"/>
-        <w:ind w:left="792"/>
-        <w:rPr>
-          <w:rFonts w:ascii="Times New Roman" w:hAnsi="Times New Roman" w:cs="Times New Roman"/>
-          <w:sz w:val="24"/>
-          <w:szCs w:val="24"/>
-          <w:lang w:val="ro-RO"/>
-        </w:rPr>
-      </w:pPr>
-      <w:r>
-        <w:rPr>
-          <w:rFonts w:ascii="Times New Roman" w:hAnsi="Times New Roman" w:cs="Times New Roman"/>
-          <w:sz w:val="24"/>
-          <w:szCs w:val="24"/>
-          <w:lang w:val="ro-RO"/>
-        </w:rPr>
-        <w:t xml:space="preserve">- poate modifica </w:t>
-      </w:r>
-      <w:proofErr w:type="spellStart"/>
-      <w:r>
-        <w:rPr>
-          <w:rFonts w:ascii="Times New Roman" w:hAnsi="Times New Roman" w:cs="Times New Roman"/>
-          <w:sz w:val="24"/>
-          <w:szCs w:val="24"/>
-          <w:lang w:val="ro-RO"/>
-        </w:rPr>
-        <w:t>setarile</w:t>
-      </w:r>
-      <w:proofErr w:type="spellEnd"/>
-      <w:r>
-        <w:rPr>
-          <w:rFonts w:ascii="Times New Roman" w:hAnsi="Times New Roman" w:cs="Times New Roman"/>
-          <w:sz w:val="24"/>
-          <w:szCs w:val="24"/>
-          <w:lang w:val="ro-RO"/>
-        </w:rPr>
-        <w:t xml:space="preserve"> asociate contului </w:t>
-      </w:r>
-      <w:r>
-        <w:rPr>
-          <w:rFonts w:ascii="Times New Roman" w:hAnsi="Times New Roman" w:cs="Times New Roman"/>
-          <w:sz w:val="24"/>
-          <w:szCs w:val="24"/>
-          <w:lang w:val="ro-RO"/>
-        </w:rPr>
-        <w:t>propriu</w:t>
+        <w:t>A</w:t>
+      </w:r>
+      <w:r>
+        <w:rPr>
+          <w:rFonts w:ascii="Times New Roman" w:hAnsi="Times New Roman" w:cs="Times New Roman"/>
+          <w:sz w:val="24"/>
+          <w:szCs w:val="24"/>
+          <w:lang w:val="ro-RO"/>
+        </w:rPr>
+        <w:t>uthenticated</w:t>
+      </w:r>
+      <w:r>
+        <w:rPr>
+          <w:rFonts w:ascii="Times New Roman" w:hAnsi="Times New Roman" w:cs="Times New Roman"/>
+          <w:sz w:val="24"/>
+          <w:szCs w:val="24"/>
+          <w:lang w:val="ro-RO"/>
+        </w:rPr>
+        <w:t>:</w:t>
+      </w:r>
+    </w:p>
+    <w:p>
+      <w:pPr>
+        <w:pStyle w:val="ListParagraph"/>
+        <w:ind w:left="792"/>
+        <w:rPr>
+          <w:rFonts w:ascii="Times New Roman" w:hAnsi="Times New Roman" w:cs="Times New Roman"/>
+          <w:sz w:val="24"/>
+          <w:szCs w:val="24"/>
+          <w:lang w:val="ro-RO"/>
+        </w:rPr>
+      </w:pPr>
+      <w:r>
+        <w:rPr>
+          <w:rFonts w:ascii="Times New Roman" w:hAnsi="Times New Roman" w:cs="Times New Roman"/>
+          <w:sz w:val="24"/>
+          <w:szCs w:val="24"/>
+          <w:lang w:val="ro-RO"/>
+        </w:rPr>
+        <w:t>- can do everything a guest can do</w:t>
+      </w:r>
+    </w:p>
+    <w:p>
+      <w:pPr>
+        <w:pStyle w:val="ListParagraph"/>
+        <w:ind w:left="792"/>
+        <w:rPr>
+          <w:rFonts w:ascii="Times New Roman" w:hAnsi="Times New Roman" w:cs="Times New Roman"/>
+          <w:sz w:val="24"/>
+          <w:szCs w:val="24"/>
+          <w:lang w:val="ro-RO"/>
+        </w:rPr>
+      </w:pPr>
+      <w:r>
+        <w:rPr>
+          <w:rFonts w:ascii="Times New Roman" w:hAnsi="Times New Roman" w:cs="Times New Roman"/>
+          <w:sz w:val="24"/>
+          <w:szCs w:val="24"/>
+          <w:lang w:val="ro-RO"/>
+        </w:rPr>
+        <w:t>- can see the feed of auctions</w:t>
+      </w:r>
+    </w:p>
+    <w:p>
+      <w:pPr>
+        <w:pStyle w:val="ListParagraph"/>
+        <w:ind w:left="792"/>
+        <w:rPr>
+          <w:rFonts w:ascii="Times New Roman" w:hAnsi="Times New Roman" w:cs="Times New Roman"/>
+          <w:sz w:val="24"/>
+          <w:szCs w:val="24"/>
+          <w:lang w:val="ro-RO"/>
+        </w:rPr>
+      </w:pPr>
+      <w:r>
+        <w:rPr>
+          <w:rFonts w:ascii="Times New Roman" w:hAnsi="Times New Roman" w:cs="Times New Roman"/>
+          <w:sz w:val="24"/>
+          <w:szCs w:val="24"/>
+          <w:lang w:val="ro-RO"/>
+        </w:rPr>
+        <w:t xml:space="preserve">- </w:t>
+      </w:r>
+      <w:r>
+        <w:rPr>
+          <w:rFonts w:ascii="Times New Roman" w:hAnsi="Times New Roman" w:cs="Times New Roman"/>
+          <w:sz w:val="24"/>
+          <w:szCs w:val="24"/>
+          <w:lang w:val="ro-RO"/>
+        </w:rPr>
+        <w:t>can bid for items and, if desired, buy them</w:t>
+      </w:r>
+    </w:p>
+    <w:p>
+      <w:pPr>
+        <w:pStyle w:val="ListParagraph"/>
+        <w:ind w:left="792"/>
+        <w:rPr>
+          <w:rFonts w:ascii="Times New Roman" w:hAnsi="Times New Roman" w:cs="Times New Roman"/>
+          <w:sz w:val="24"/>
+          <w:szCs w:val="24"/>
+          <w:lang w:val="ro-RO"/>
+        </w:rPr>
+      </w:pPr>
+      <w:r>
+        <w:rPr>
+          <w:rFonts w:ascii="Times New Roman" w:hAnsi="Times New Roman" w:cs="Times New Roman"/>
+          <w:sz w:val="24"/>
+          <w:szCs w:val="24"/>
+          <w:lang w:val="ro-RO"/>
+        </w:rPr>
+        <w:t>- can add a new item for sale through a form</w:t>
+      </w:r>
+    </w:p>
+    <w:p>
+      <w:pPr>
+        <w:pStyle w:val="ListParagraph"/>
+        <w:ind w:left="792"/>
+        <w:rPr>
+          <w:rFonts w:ascii="Times New Roman" w:hAnsi="Times New Roman" w:cs="Times New Roman"/>
+          <w:sz w:val="24"/>
+          <w:szCs w:val="24"/>
+          <w:lang w:val="ro-RO"/>
+        </w:rPr>
+      </w:pPr>
+      <w:r>
+        <w:rPr>
+          <w:rFonts w:ascii="Times New Roman" w:hAnsi="Times New Roman" w:cs="Times New Roman"/>
+          <w:sz w:val="24"/>
+          <w:szCs w:val="24"/>
+          <w:lang w:val="ro-RO"/>
+        </w:rPr>
+        <w:t>-</w:t>
+      </w:r>
+      <w:r>
+        <w:rPr>
+          <w:rFonts w:ascii="Times New Roman" w:hAnsi="Times New Roman" w:cs="Times New Roman"/>
+          <w:sz w:val="24"/>
+          <w:szCs w:val="24"/>
+          <w:lang w:val="ro-RO"/>
+        </w:rPr>
+        <w:t xml:space="preserve"> can change its user settings</w:t>
       </w:r>
     </w:p>
     <w:p>
@@ -584,81 +511,80 @@
           <w:szCs w:val="24"/>
           <w:lang w:val="ro-RO"/>
         </w:rPr>
-        <w:t>- poate face tot ce face utilizatorul autentificat</w:t>
-      </w:r>
-    </w:p>
-    <w:p>
-      <w:pPr>
-        <w:pStyle w:val="ListParagraph"/>
-        <w:ind w:left="792"/>
-        <w:rPr>
-          <w:rFonts w:ascii="Times New Roman" w:hAnsi="Times New Roman" w:cs="Times New Roman"/>
-          <w:sz w:val="24"/>
-          <w:szCs w:val="24"/>
-          <w:lang w:val="ro-RO"/>
-        </w:rPr>
-      </w:pPr>
-      <w:r>
-        <w:rPr>
-          <w:rFonts w:ascii="Times New Roman" w:hAnsi="Times New Roman" w:cs="Times New Roman"/>
-          <w:sz w:val="24"/>
-          <w:szCs w:val="24"/>
-          <w:lang w:val="ro-RO"/>
-        </w:rPr>
-        <w:t>- poate bloca conturi</w:t>
-      </w:r>
-    </w:p>
-    <w:p>
-      <w:pPr>
-        <w:pStyle w:val="ListParagraph"/>
-        <w:ind w:left="792"/>
-        <w:rPr>
-          <w:rFonts w:ascii="Times New Roman" w:hAnsi="Times New Roman" w:cs="Times New Roman"/>
-          <w:sz w:val="24"/>
-          <w:szCs w:val="24"/>
-          <w:lang w:val="ro-RO"/>
-        </w:rPr>
-      </w:pPr>
-      <w:r>
-        <w:rPr>
-          <w:rFonts w:ascii="Times New Roman" w:hAnsi="Times New Roman" w:cs="Times New Roman"/>
-          <w:sz w:val="24"/>
-          <w:szCs w:val="24"/>
-          <w:lang w:val="ro-RO"/>
-        </w:rPr>
-        <w:t xml:space="preserve">- poate </w:t>
-      </w:r>
-      <w:proofErr w:type="spellStart"/>
-      <w:r>
-        <w:rPr>
-          <w:rFonts w:ascii="Times New Roman" w:hAnsi="Times New Roman" w:cs="Times New Roman"/>
-          <w:sz w:val="24"/>
-          <w:szCs w:val="24"/>
-          <w:lang w:val="ro-RO"/>
-        </w:rPr>
-        <w:t>sterge</w:t>
-      </w:r>
-      <w:proofErr w:type="spellEnd"/>
-      <w:r>
-        <w:rPr>
-          <w:rFonts w:ascii="Times New Roman" w:hAnsi="Times New Roman" w:cs="Times New Roman"/>
-          <w:sz w:val="24"/>
-          <w:szCs w:val="24"/>
-          <w:lang w:val="ro-RO"/>
-        </w:rPr>
-        <w:t xml:space="preserve"> </w:t>
-      </w:r>
-      <w:proofErr w:type="spellStart"/>
-      <w:r>
-        <w:rPr>
-          <w:rFonts w:ascii="Times New Roman" w:hAnsi="Times New Roman" w:cs="Times New Roman"/>
-          <w:sz w:val="24"/>
-          <w:szCs w:val="24"/>
-          <w:lang w:val="ro-RO"/>
-        </w:rPr>
-        <w:t>licitatiile</w:t>
-      </w:r>
-      <w:proofErr w:type="spellEnd"/>
+        <w:t>- can do everything a authenticated user can do</w:t>
+      </w:r>
+    </w:p>
+    <w:p>
+      <w:pPr>
+        <w:pStyle w:val="ListParagraph"/>
+        <w:ind w:left="792"/>
+        <w:rPr>
+          <w:rFonts w:ascii="Times New Roman" w:hAnsi="Times New Roman" w:cs="Times New Roman"/>
+          <w:sz w:val="24"/>
+          <w:szCs w:val="24"/>
+          <w:lang w:val="ro-RO"/>
+        </w:rPr>
+      </w:pPr>
+      <w:r>
+        <w:rPr>
+          <w:rFonts w:ascii="Times New Roman" w:hAnsi="Times New Roman" w:cs="Times New Roman"/>
+          <w:sz w:val="24"/>
+          <w:szCs w:val="24"/>
+          <w:lang w:val="ro-RO"/>
+        </w:rPr>
+        <w:t>- can block / delete accounts</w:t>
+      </w:r>
+    </w:p>
+    <w:p>
+      <w:pPr>
+        <w:pStyle w:val="ListParagraph"/>
+        <w:ind w:left="792"/>
+        <w:rPr>
+          <w:rFonts w:ascii="Times New Roman" w:hAnsi="Times New Roman" w:cs="Times New Roman"/>
+          <w:sz w:val="24"/>
+          <w:szCs w:val="24"/>
+          <w:lang w:val="ro-RO"/>
+        </w:rPr>
+      </w:pPr>
+      <w:r>
+        <w:rPr>
+          <w:rFonts w:ascii="Times New Roman" w:hAnsi="Times New Roman" w:cs="Times New Roman"/>
+          <w:sz w:val="24"/>
+          <w:szCs w:val="24"/>
+          <w:lang w:val="ro-RO"/>
+        </w:rPr>
+        <w:t>- can end / delete an auction if it violates the regulations</w:t>
+      </w:r>
+    </w:p>
+    <w:p>
+      <w:pPr>
+        <w:pStyle w:val="ListParagraph"/>
+        <w:ind w:left="792"/>
+        <w:rPr>
+          <w:rFonts w:ascii="Times New Roman" w:hAnsi="Times New Roman" w:cs="Times New Roman"/>
+          <w:sz w:val="24"/>
+          <w:szCs w:val="24"/>
+          <w:lang w:val="ro-RO"/>
+        </w:rPr>
+      </w:pPr>
+      <w:r>
+        <w:rPr>
+          <w:rFonts w:ascii="Times New Roman" w:hAnsi="Times New Roman" w:cs="Times New Roman"/>
+          <w:sz w:val="24"/>
+          <w:szCs w:val="24"/>
+          <w:lang w:val="ro-RO"/>
+        </w:rPr>
+        <w:t xml:space="preserve">- </w:t>
+      </w:r>
+      <w:r>
+        <w:rPr>
+          <w:rFonts w:ascii="Times New Roman" w:hAnsi="Times New Roman" w:cs="Times New Roman"/>
+          <w:sz w:val="24"/>
+          <w:szCs w:val="24"/>
+          <w:lang w:val="ro-RO"/>
+        </w:rPr>
+        <w:t>can assign someone to be an administrator</w:t>
+      </w:r>
     </w:p>
     <w:p>
       <w:pPr>
@@ -681,19 +607,26 @@
           <w:szCs w:val="24"/>
           <w:lang w:val="ro-RO"/>
         </w:rPr>
-        <w:t xml:space="preserve">Serviciu de plata: </w:t>
-      </w:r>
-      <w:proofErr w:type="spellStart"/>
-      <w:r>
-        <w:rPr>
-          <w:rFonts w:ascii="Times New Roman" w:hAnsi="Times New Roman" w:cs="Times New Roman"/>
-          <w:sz w:val="24"/>
-          <w:szCs w:val="24"/>
-          <w:lang w:val="ro-RO"/>
-        </w:rPr>
-        <w:t>PayPal</w:t>
-      </w:r>
-      <w:proofErr w:type="spellEnd"/>
+        <w:t>Payment option</w:t>
+      </w:r>
+      <w:r>
+        <w:rPr>
+          <w:rFonts w:ascii="Times New Roman" w:hAnsi="Times New Roman" w:cs="Times New Roman"/>
+          <w:sz w:val="24"/>
+          <w:szCs w:val="24"/>
+          <w:lang w:val="ro-RO"/>
+        </w:rPr>
+        <w:t>: PayPal</w:t>
+      </w:r>
+      <w:r>
+        <w:rPr>
+          <w:rFonts w:ascii="Times New Roman" w:hAnsi="Times New Roman" w:cs="Times New Roman"/>
+          <w:sz w:val="24"/>
+          <w:szCs w:val="24"/>
+          <w:lang w:val="ro-RO"/>
+        </w:rPr>
+        <w:t xml:space="preserve"> / credit card</w:t>
+      </w:r>
     </w:p>
     <w:p>
       <w:pPr>
@@ -716,7 +649,7 @@
           <w:szCs w:val="24"/>
           <w:lang w:val="ro-RO"/>
         </w:rPr>
-        <w:t>Sarcini</w:t>
+        <w:t>Tasks</w:t>
       </w:r>
     </w:p>
     <w:p>
@@ -761,19 +694,8 @@
           <w:szCs w:val="24"/>
           <w:lang w:val="ro-RO"/>
         </w:rPr>
-        <w:t xml:space="preserve">- pagina </w:t>
-      </w:r>
-      <w:proofErr w:type="spellStart"/>
-      <w:r>
-        <w:rPr>
-          <w:rFonts w:ascii="Times New Roman" w:hAnsi="Times New Roman" w:cs="Times New Roman"/>
-          <w:sz w:val="24"/>
-          <w:szCs w:val="24"/>
-          <w:lang w:val="ro-RO"/>
-        </w:rPr>
-        <w:t>login</w:t>
-      </w:r>
-      <w:proofErr w:type="spellEnd"/>
+        <w:t>- login page</w:t>
+      </w:r>
     </w:p>
     <w:p>
       <w:pPr>
@@ -794,7 +716,7 @@
           <w:lang w:val="ro-RO"/>
         </w:rPr>
         <w:tab/>
-        <w:t>- interogare tabela utilizatori</w:t>
+        <w:t>- query the users table</w:t>
       </w:r>
     </w:p>
     <w:p>
@@ -815,40 +737,29 @@
           <w:szCs w:val="24"/>
           <w:lang w:val="ro-RO"/>
         </w:rPr>
-        <w:t>- creare cookie sesiune</w:t>
-      </w:r>
-    </w:p>
-    <w:p>
-      <w:pPr>
-        <w:pStyle w:val="ListParagraph"/>
-        <w:ind w:left="792"/>
-        <w:rPr>
-          <w:rFonts w:ascii="Times New Roman" w:hAnsi="Times New Roman" w:cs="Times New Roman"/>
-          <w:sz w:val="24"/>
-          <w:szCs w:val="24"/>
-          <w:lang w:val="ro-RO"/>
-        </w:rPr>
-      </w:pPr>
-      <w:r>
-        <w:rPr>
-          <w:rFonts w:ascii="Times New Roman" w:hAnsi="Times New Roman" w:cs="Times New Roman"/>
-          <w:sz w:val="24"/>
-          <w:szCs w:val="24"/>
-          <w:lang w:val="ro-RO"/>
-        </w:rPr>
-        <w:t xml:space="preserve">- pagina </w:t>
-      </w:r>
-      <w:proofErr w:type="spellStart"/>
-      <w:r>
-        <w:rPr>
-          <w:rFonts w:ascii="Times New Roman" w:hAnsi="Times New Roman" w:cs="Times New Roman"/>
-          <w:sz w:val="24"/>
-          <w:szCs w:val="24"/>
-          <w:lang w:val="ro-RO"/>
-        </w:rPr>
-        <w:t>register</w:t>
-      </w:r>
-      <w:proofErr w:type="spellEnd"/>
+        <w:t>- create session cookies</w:t>
+      </w:r>
+    </w:p>
+    <w:p>
+      <w:pPr>
+        <w:pStyle w:val="ListParagraph"/>
+        <w:ind w:left="792"/>
+        <w:rPr>
+          <w:rFonts w:ascii="Times New Roman" w:hAnsi="Times New Roman" w:cs="Times New Roman"/>
+          <w:sz w:val="24"/>
+          <w:szCs w:val="24"/>
+          <w:lang w:val="ro-RO"/>
+        </w:rPr>
+      </w:pPr>
+      <w:r>
+        <w:rPr>
+          <w:rFonts w:ascii="Times New Roman" w:hAnsi="Times New Roman" w:cs="Times New Roman"/>
+          <w:sz w:val="24"/>
+          <w:szCs w:val="24"/>
+          <w:lang w:val="ro-RO"/>
+        </w:rPr>
+        <w:t>- register page</w:t>
+      </w:r>
     </w:p>
     <w:p>
       <w:pPr>
@@ -869,40 +780,37 @@
           <w:lang w:val="ro-RO"/>
         </w:rPr>
         <w:tab/>
-        <w:t>- inserare in tabela utilizatori</w:t>
-      </w:r>
-    </w:p>
-    <w:p>
-      <w:pPr>
-        <w:pStyle w:val="ListParagraph"/>
-        <w:ind w:left="792"/>
-        <w:rPr>
-          <w:rFonts w:ascii="Times New Roman" w:hAnsi="Times New Roman" w:cs="Times New Roman"/>
-          <w:sz w:val="24"/>
-          <w:szCs w:val="24"/>
-          <w:lang w:val="ro-RO"/>
-        </w:rPr>
-      </w:pPr>
-      <w:r>
-        <w:rPr>
-          <w:rFonts w:ascii="Times New Roman" w:hAnsi="Times New Roman" w:cs="Times New Roman"/>
-          <w:sz w:val="24"/>
-          <w:szCs w:val="24"/>
-          <w:lang w:val="ro-RO"/>
-        </w:rPr>
-        <w:t xml:space="preserve">- pagina </w:t>
-      </w:r>
-      <w:proofErr w:type="spellStart"/>
-      <w:r>
-        <w:rPr>
-          <w:rFonts w:ascii="Times New Roman" w:hAnsi="Times New Roman" w:cs="Times New Roman"/>
-          <w:sz w:val="24"/>
-          <w:szCs w:val="24"/>
-          <w:lang w:val="ro-RO"/>
-        </w:rPr>
-        <w:t>checkout</w:t>
-      </w:r>
-      <w:proofErr w:type="spellEnd"/>
+      </w:r>
+      <w:r>
+        <w:rPr>
+          <w:rFonts w:ascii="Times New Roman" w:hAnsi="Times New Roman" w:cs="Times New Roman"/>
+          <w:sz w:val="24"/>
+          <w:szCs w:val="24"/>
+          <w:lang w:val="ro-RO"/>
+        </w:rPr>
+        <w:t>- insert the data in the users table</w:t>
+      </w:r>
+    </w:p>
+    <w:p>
+      <w:pPr>
+        <w:pStyle w:val="ListParagraph"/>
+        <w:ind w:left="792"/>
+        <w:rPr>
+          <w:rFonts w:ascii="Times New Roman" w:hAnsi="Times New Roman" w:cs="Times New Roman"/>
+          <w:sz w:val="24"/>
+          <w:szCs w:val="24"/>
+          <w:lang w:val="ro-RO"/>
+        </w:rPr>
+      </w:pPr>
+      <w:r>
+        <w:rPr>
+          <w:rFonts w:ascii="Times New Roman" w:hAnsi="Times New Roman" w:cs="Times New Roman"/>
+          <w:sz w:val="24"/>
+          <w:szCs w:val="24"/>
+          <w:lang w:val="ro-RO"/>
+        </w:rPr>
+        <w:t>- checkout page</w:t>
+      </w:r>
     </w:p>
     <w:p>
       <w:pPr>
@@ -923,7 +831,7 @@
           <w:lang w:val="ro-RO"/>
         </w:rPr>
         <w:tab/>
-        <w:t>- interogare tabela produse</w:t>
+        <w:t>- query the products table</w:t>
       </w:r>
     </w:p>
     <w:p>
@@ -947,57 +855,15 @@
         <w:tab/>
         <w:t xml:space="preserve">- </w:t>
       </w:r>
-      <w:proofErr w:type="spellStart"/>
-      <w:r>
-        <w:rPr>
-          <w:rFonts w:ascii="Times New Roman" w:hAnsi="Times New Roman" w:cs="Times New Roman"/>
-          <w:sz w:val="24"/>
-          <w:szCs w:val="24"/>
-          <w:lang w:val="ro-RO"/>
-        </w:rPr>
-        <w:t>redirectionare</w:t>
-      </w:r>
-      <w:proofErr w:type="spellEnd"/>
-      <w:r>
-        <w:rPr>
-          <w:rFonts w:ascii="Times New Roman" w:hAnsi="Times New Roman" w:cs="Times New Roman"/>
-          <w:sz w:val="24"/>
-          <w:szCs w:val="24"/>
-          <w:lang w:val="ro-RO"/>
-        </w:rPr>
-        <w:t xml:space="preserve"> </w:t>
-      </w:r>
-      <w:proofErr w:type="spellStart"/>
-      <w:r>
-        <w:rPr>
-          <w:rFonts w:ascii="Times New Roman" w:hAnsi="Times New Roman" w:cs="Times New Roman"/>
-          <w:sz w:val="24"/>
-          <w:szCs w:val="24"/>
-          <w:lang w:val="ro-RO"/>
-        </w:rPr>
-        <w:t>catre</w:t>
-      </w:r>
-      <w:proofErr w:type="spellEnd"/>
-      <w:r>
-        <w:rPr>
-          <w:rFonts w:ascii="Times New Roman" w:hAnsi="Times New Roman" w:cs="Times New Roman"/>
-          <w:sz w:val="24"/>
-          <w:szCs w:val="24"/>
-          <w:lang w:val="ro-RO"/>
-        </w:rPr>
-        <w:t xml:space="preserve"> </w:t>
-      </w:r>
-      <w:proofErr w:type="spellStart"/>
-      <w:r>
-        <w:rPr>
-          <w:rFonts w:ascii="Times New Roman" w:hAnsi="Times New Roman" w:cs="Times New Roman"/>
-          <w:sz w:val="24"/>
-          <w:szCs w:val="24"/>
-          <w:lang w:val="ro-RO"/>
-        </w:rPr>
-        <w:t>PayPal</w:t>
-      </w:r>
-      <w:proofErr w:type="spellEnd"/>
+      <w:r>
+        <w:rPr>
+          <w:rFonts w:ascii="Times New Roman" w:hAnsi="Times New Roman" w:cs="Times New Roman"/>
+          <w:sz w:val="24"/>
+          <w:szCs w:val="24"/>
+          <w:lang w:val="ro-RO"/>
+        </w:rPr>
+        <w:t>redirect to PayPal</w:t>
+      </w:r>
     </w:p>
     <w:p>
       <w:pPr>
@@ -1018,109 +884,59 @@
           <w:lang w:val="ro-RO"/>
         </w:rPr>
         <w:tab/>
-        <w:t xml:space="preserve">- </w:t>
-      </w:r>
-      <w:proofErr w:type="spellStart"/>
-      <w:r>
-        <w:rPr>
-          <w:rFonts w:ascii="Times New Roman" w:hAnsi="Times New Roman" w:cs="Times New Roman"/>
-          <w:sz w:val="24"/>
-          <w:szCs w:val="24"/>
-          <w:lang w:val="ro-RO"/>
-        </w:rPr>
-        <w:t>form</w:t>
-      </w:r>
-      <w:proofErr w:type="spellEnd"/>
-      <w:r>
-        <w:rPr>
-          <w:rFonts w:ascii="Times New Roman" w:hAnsi="Times New Roman" w:cs="Times New Roman"/>
-          <w:sz w:val="24"/>
-          <w:szCs w:val="24"/>
-          <w:lang w:val="ro-RO"/>
-        </w:rPr>
-        <w:t xml:space="preserve"> </w:t>
-      </w:r>
-      <w:proofErr w:type="spellStart"/>
-      <w:r>
-        <w:rPr>
-          <w:rFonts w:ascii="Times New Roman" w:hAnsi="Times New Roman" w:cs="Times New Roman"/>
-          <w:sz w:val="24"/>
-          <w:szCs w:val="24"/>
-          <w:lang w:val="ro-RO"/>
-        </w:rPr>
-        <w:t>validation</w:t>
-      </w:r>
-      <w:proofErr w:type="spellEnd"/>
-    </w:p>
-    <w:p>
-      <w:pPr>
-        <w:pStyle w:val="ListParagraph"/>
-        <w:ind w:left="792"/>
-        <w:rPr>
-          <w:rFonts w:ascii="Times New Roman" w:hAnsi="Times New Roman" w:cs="Times New Roman"/>
-          <w:sz w:val="24"/>
-          <w:szCs w:val="24"/>
-          <w:lang w:val="ro-RO"/>
-        </w:rPr>
-      </w:pPr>
-      <w:r>
-        <w:rPr>
-          <w:rFonts w:ascii="Times New Roman" w:hAnsi="Times New Roman" w:cs="Times New Roman"/>
-          <w:sz w:val="24"/>
-          <w:szCs w:val="24"/>
-          <w:lang w:val="ro-RO"/>
-        </w:rPr>
-        <w:t>- crea</w:t>
-      </w:r>
-      <w:r>
-        <w:rPr>
-          <w:rFonts w:ascii="Times New Roman" w:hAnsi="Times New Roman" w:cs="Times New Roman"/>
-          <w:sz w:val="24"/>
-          <w:szCs w:val="24"/>
-          <w:lang w:val="ro-RO"/>
-        </w:rPr>
-        <w:t>re</w:t>
-      </w:r>
-      <w:r>
-        <w:rPr>
-          <w:rFonts w:ascii="Times New Roman" w:hAnsi="Times New Roman" w:cs="Times New Roman"/>
-          <w:sz w:val="24"/>
-          <w:szCs w:val="24"/>
-          <w:lang w:val="ro-RO"/>
-        </w:rPr>
-        <w:t xml:space="preserve"> </w:t>
-      </w:r>
-      <w:bookmarkStart w:id="0" w:name="_GoBack"/>
-      <w:bookmarkEnd w:id="0"/>
-      <w:r>
-        <w:rPr>
-          <w:rFonts w:ascii="Times New Roman" w:hAnsi="Times New Roman" w:cs="Times New Roman"/>
-          <w:sz w:val="24"/>
-          <w:szCs w:val="24"/>
-          <w:lang w:val="ro-RO"/>
-        </w:rPr>
-        <w:t>schelet Model-</w:t>
-      </w:r>
-      <w:proofErr w:type="spellStart"/>
-      <w:r>
-        <w:rPr>
-          <w:rFonts w:ascii="Times New Roman" w:hAnsi="Times New Roman" w:cs="Times New Roman"/>
-          <w:sz w:val="24"/>
-          <w:szCs w:val="24"/>
-          <w:lang w:val="ro-RO"/>
-        </w:rPr>
-        <w:t>View</w:t>
-      </w:r>
-      <w:proofErr w:type="spellEnd"/>
-      <w:r>
-        <w:rPr>
-          <w:rFonts w:ascii="Times New Roman" w:hAnsi="Times New Roman" w:cs="Times New Roman"/>
-          <w:sz w:val="24"/>
-          <w:szCs w:val="24"/>
-          <w:lang w:val="ro-RO"/>
-        </w:rPr>
-        <w:t>-Controller</w:t>
-      </w:r>
+        <w:t>- form validation</w:t>
+      </w:r>
+    </w:p>
+    <w:p>
+      <w:pPr>
+        <w:pStyle w:val="ListParagraph"/>
+        <w:ind w:left="792"/>
+        <w:rPr>
+          <w:rFonts w:ascii="Times New Roman" w:hAnsi="Times New Roman" w:cs="Times New Roman"/>
+          <w:sz w:val="24"/>
+          <w:szCs w:val="24"/>
+          <w:lang w:val="ro-RO"/>
+        </w:rPr>
+      </w:pPr>
+      <w:r>
+        <w:rPr>
+          <w:rFonts w:ascii="Times New Roman" w:hAnsi="Times New Roman" w:cs="Times New Roman"/>
+          <w:sz w:val="24"/>
+          <w:szCs w:val="24"/>
+          <w:lang w:val="ro-RO"/>
+        </w:rPr>
+        <w:t xml:space="preserve">- create </w:t>
+      </w:r>
+      <w:r>
+        <w:rPr>
+          <w:rFonts w:ascii="Times New Roman" w:hAnsi="Times New Roman" w:cs="Times New Roman"/>
+          <w:sz w:val="24"/>
+          <w:szCs w:val="24"/>
+          <w:lang w:val="ro-RO"/>
+        </w:rPr>
+        <w:t>Model-View-Controller</w:t>
+      </w:r>
+      <w:r>
+        <w:rPr>
+          <w:rFonts w:ascii="Times New Roman" w:hAnsi="Times New Roman" w:cs="Times New Roman"/>
+          <w:sz w:val="24"/>
+          <w:szCs w:val="24"/>
+          <w:lang w:val="ro-RO"/>
+        </w:rPr>
+        <w:t xml:space="preserve"> frame</w:t>
+      </w:r>
+    </w:p>
+    <w:p>
+      <w:pPr>
+        <w:pStyle w:val="ListParagraph"/>
+        <w:ind w:left="792"/>
+        <w:rPr>
+          <w:rFonts w:ascii="Times New Roman" w:hAnsi="Times New Roman" w:cs="Times New Roman"/>
+          <w:sz w:val="24"/>
+          <w:szCs w:val="24"/>
+          <w:lang w:val="ro-RO"/>
+        </w:rPr>
+      </w:pPr>
     </w:p>
     <w:p>
       <w:pPr>
@@ -1164,28 +980,524 @@
           <w:szCs w:val="24"/>
           <w:lang w:val="ro-RO"/>
         </w:rPr>
-        <w:t xml:space="preserve">- pagina </w:t>
-      </w:r>
-      <w:proofErr w:type="spellStart"/>
-      <w:r>
-        <w:rPr>
-          <w:rFonts w:ascii="Times New Roman" w:hAnsi="Times New Roman" w:cs="Times New Roman"/>
-          <w:sz w:val="24"/>
-          <w:szCs w:val="24"/>
-          <w:lang w:val="ro-RO"/>
-        </w:rPr>
-        <w:t>setarilor</w:t>
-      </w:r>
-      <w:proofErr w:type="spellEnd"/>
-      <w:r>
-        <w:rPr>
-          <w:rFonts w:ascii="Times New Roman" w:hAnsi="Times New Roman" w:cs="Times New Roman"/>
-          <w:sz w:val="24"/>
-          <w:szCs w:val="24"/>
-          <w:lang w:val="ro-RO"/>
-        </w:rPr>
-        <w:t xml:space="preserve"> contului</w:t>
-      </w:r>
+        <w:t>- header of the website</w:t>
+      </w:r>
+    </w:p>
+    <w:p>
+      <w:pPr>
+        <w:pStyle w:val="ListParagraph"/>
+        <w:ind w:left="792"/>
+        <w:rPr>
+          <w:rFonts w:ascii="Times New Roman" w:hAnsi="Times New Roman" w:cs="Times New Roman"/>
+          <w:sz w:val="24"/>
+          <w:szCs w:val="24"/>
+          <w:lang w:val="ro-RO"/>
+        </w:rPr>
+      </w:pPr>
+      <w:r>
+        <w:rPr>
+          <w:rFonts w:ascii="Times New Roman" w:hAnsi="Times New Roman" w:cs="Times New Roman"/>
+          <w:sz w:val="24"/>
+          <w:szCs w:val="24"/>
+          <w:lang w:val="ro-RO"/>
+        </w:rPr>
+        <w:tab/>
+        <w:t>- logo</w:t>
+      </w:r>
+    </w:p>
+    <w:p>
+      <w:pPr>
+        <w:pStyle w:val="ListParagraph"/>
+        <w:ind w:left="792"/>
+        <w:rPr>
+          <w:rFonts w:ascii="Times New Roman" w:hAnsi="Times New Roman" w:cs="Times New Roman"/>
+          <w:sz w:val="24"/>
+          <w:szCs w:val="24"/>
+          <w:lang w:val="ro-RO"/>
+        </w:rPr>
+      </w:pPr>
+      <w:r>
+        <w:rPr>
+          <w:rFonts w:ascii="Times New Roman" w:hAnsi="Times New Roman" w:cs="Times New Roman"/>
+          <w:sz w:val="24"/>
+          <w:szCs w:val="24"/>
+          <w:lang w:val="ro-RO"/>
+        </w:rPr>
+        <w:tab/>
+        <w:t>- search bar</w:t>
+      </w:r>
+    </w:p>
+    <w:p>
+      <w:pPr>
+        <w:pStyle w:val="ListParagraph"/>
+        <w:ind w:left="792"/>
+        <w:rPr>
+          <w:rFonts w:ascii="Times New Roman" w:hAnsi="Times New Roman" w:cs="Times New Roman"/>
+          <w:sz w:val="24"/>
+          <w:szCs w:val="24"/>
+          <w:lang w:val="ro-RO"/>
+        </w:rPr>
+      </w:pPr>
+      <w:r>
+        <w:rPr>
+          <w:rFonts w:ascii="Times New Roman" w:hAnsi="Times New Roman" w:cs="Times New Roman"/>
+          <w:sz w:val="24"/>
+          <w:szCs w:val="24"/>
+          <w:lang w:val="ro-RO"/>
+        </w:rPr>
+        <w:tab/>
+        <w:t>- login / register buttons</w:t>
+      </w:r>
+    </w:p>
+    <w:p>
+      <w:pPr>
+        <w:pStyle w:val="ListParagraph"/>
+        <w:ind w:left="792"/>
+        <w:rPr>
+          <w:rFonts w:ascii="Times New Roman" w:hAnsi="Times New Roman" w:cs="Times New Roman"/>
+          <w:sz w:val="24"/>
+          <w:szCs w:val="24"/>
+          <w:lang w:val="ro-RO"/>
+        </w:rPr>
+      </w:pPr>
+      <w:r>
+        <w:rPr>
+          <w:rFonts w:ascii="Times New Roman" w:hAnsi="Times New Roman" w:cs="Times New Roman"/>
+          <w:sz w:val="24"/>
+          <w:szCs w:val="24"/>
+          <w:lang w:val="ro-RO"/>
+        </w:rPr>
+        <w:tab/>
+        <w:t>- navigation menu</w:t>
+      </w:r>
+    </w:p>
+    <w:p>
+      <w:pPr>
+        <w:pStyle w:val="ListParagraph"/>
+        <w:ind w:left="792"/>
+        <w:rPr>
+          <w:rFonts w:ascii="Times New Roman" w:hAnsi="Times New Roman" w:cs="Times New Roman"/>
+          <w:sz w:val="24"/>
+          <w:szCs w:val="24"/>
+          <w:lang w:val="ro-RO"/>
+        </w:rPr>
+      </w:pPr>
+      <w:r>
+        <w:rPr>
+          <w:rFonts w:ascii="Times New Roman" w:hAnsi="Times New Roman" w:cs="Times New Roman"/>
+          <w:sz w:val="24"/>
+          <w:szCs w:val="24"/>
+          <w:lang w:val="ro-RO"/>
+        </w:rPr>
+        <w:tab/>
+        <w:t>- currencies (RON / EUR / USD)</w:t>
+      </w:r>
+    </w:p>
+    <w:p>
+      <w:pPr>
+        <w:pStyle w:val="ListParagraph"/>
+        <w:ind w:left="792"/>
+        <w:rPr>
+          <w:rFonts w:ascii="Times New Roman" w:hAnsi="Times New Roman" w:cs="Times New Roman"/>
+          <w:sz w:val="24"/>
+          <w:szCs w:val="24"/>
+          <w:lang w:val="ro-RO"/>
+        </w:rPr>
+      </w:pPr>
+      <w:r>
+        <w:rPr>
+          <w:rFonts w:ascii="Times New Roman" w:hAnsi="Times New Roman" w:cs="Times New Roman"/>
+          <w:sz w:val="24"/>
+          <w:szCs w:val="24"/>
+          <w:lang w:val="ro-RO"/>
+        </w:rPr>
+        <w:lastRenderedPageBreak/>
+        <w:t>- user settings page</w:t>
+      </w:r>
+    </w:p>
+    <w:p>
+      <w:pPr>
+        <w:pStyle w:val="ListParagraph"/>
+        <w:ind w:left="792"/>
+        <w:rPr>
+          <w:rFonts w:ascii="Times New Roman" w:hAnsi="Times New Roman" w:cs="Times New Roman"/>
+          <w:sz w:val="24"/>
+          <w:szCs w:val="24"/>
+          <w:lang w:val="ro-RO"/>
+        </w:rPr>
+      </w:pPr>
+      <w:r>
+        <w:rPr>
+          <w:rFonts w:ascii="Times New Roman" w:hAnsi="Times New Roman" w:cs="Times New Roman"/>
+          <w:sz w:val="24"/>
+          <w:szCs w:val="24"/>
+          <w:lang w:val="ro-RO"/>
+        </w:rPr>
+        <w:tab/>
+        <w:t>-</w:t>
+      </w:r>
+      <w:r>
+        <w:rPr>
+          <w:rFonts w:ascii="Times New Roman" w:hAnsi="Times New Roman" w:cs="Times New Roman"/>
+          <w:sz w:val="24"/>
+          <w:szCs w:val="24"/>
+          <w:lang w:val="ro-RO"/>
+        </w:rPr>
+        <w:t xml:space="preserve"> </w:t>
+      </w:r>
+      <w:r>
+        <w:rPr>
+          <w:rFonts w:ascii="Times New Roman" w:hAnsi="Times New Roman" w:cs="Times New Roman"/>
+          <w:sz w:val="24"/>
+          <w:szCs w:val="24"/>
+          <w:lang w:val="ro-RO"/>
+        </w:rPr>
+        <w:t>user profile (basic info)</w:t>
+      </w:r>
+    </w:p>
+    <w:p>
+      <w:pPr>
+        <w:pStyle w:val="ListParagraph"/>
+        <w:ind w:left="792"/>
+        <w:rPr>
+          <w:rFonts w:ascii="Times New Roman" w:hAnsi="Times New Roman" w:cs="Times New Roman"/>
+          <w:sz w:val="24"/>
+          <w:szCs w:val="24"/>
+          <w:lang w:val="ro-RO"/>
+        </w:rPr>
+      </w:pPr>
+      <w:r>
+        <w:rPr>
+          <w:rFonts w:ascii="Times New Roman" w:hAnsi="Times New Roman" w:cs="Times New Roman"/>
+          <w:sz w:val="24"/>
+          <w:szCs w:val="24"/>
+          <w:lang w:val="ro-RO"/>
+        </w:rPr>
+        <w:tab/>
+        <w:t>-</w:t>
+      </w:r>
+      <w:r>
+        <w:rPr>
+          <w:rFonts w:ascii="Times New Roman" w:hAnsi="Times New Roman" w:cs="Times New Roman"/>
+          <w:sz w:val="24"/>
+          <w:szCs w:val="24"/>
+          <w:lang w:val="ro-RO"/>
+        </w:rPr>
+        <w:t xml:space="preserve"> </w:t>
+      </w:r>
+      <w:r>
+        <w:rPr>
+          <w:rFonts w:ascii="Times New Roman" w:hAnsi="Times New Roman" w:cs="Times New Roman"/>
+          <w:sz w:val="24"/>
+          <w:szCs w:val="24"/>
+          <w:lang w:val="ro-RO"/>
+        </w:rPr>
+        <w:t>security settings (change password / email)</w:t>
+      </w:r>
+    </w:p>
+    <w:p>
+      <w:pPr>
+        <w:pStyle w:val="ListParagraph"/>
+        <w:ind w:left="792"/>
+        <w:rPr>
+          <w:rFonts w:ascii="Times New Roman" w:hAnsi="Times New Roman" w:cs="Times New Roman"/>
+          <w:sz w:val="24"/>
+          <w:szCs w:val="24"/>
+          <w:lang w:val="ro-RO"/>
+        </w:rPr>
+      </w:pPr>
+      <w:r>
+        <w:rPr>
+          <w:rFonts w:ascii="Times New Roman" w:hAnsi="Times New Roman" w:cs="Times New Roman"/>
+          <w:sz w:val="24"/>
+          <w:szCs w:val="24"/>
+          <w:lang w:val="ro-RO"/>
+        </w:rPr>
+        <w:tab/>
+        <w:t>-</w:t>
+      </w:r>
+      <w:r>
+        <w:rPr>
+          <w:rFonts w:ascii="Times New Roman" w:hAnsi="Times New Roman" w:cs="Times New Roman"/>
+          <w:sz w:val="24"/>
+          <w:szCs w:val="24"/>
+          <w:lang w:val="ro-RO"/>
+        </w:rPr>
+        <w:t xml:space="preserve"> </w:t>
+      </w:r>
+      <w:r>
+        <w:rPr>
+          <w:rFonts w:ascii="Times New Roman" w:hAnsi="Times New Roman" w:cs="Times New Roman"/>
+          <w:sz w:val="24"/>
+          <w:szCs w:val="24"/>
+          <w:lang w:val="ro-RO"/>
+        </w:rPr>
+        <w:t>payment options</w:t>
+      </w:r>
+      <w:r>
+        <w:rPr>
+          <w:rFonts w:ascii="Times New Roman" w:hAnsi="Times New Roman" w:cs="Times New Roman"/>
+          <w:sz w:val="24"/>
+          <w:szCs w:val="24"/>
+          <w:lang w:val="ro-RO"/>
+        </w:rPr>
+        <w:t xml:space="preserve"> (add / delete credit cards)</w:t>
+      </w:r>
+    </w:p>
+    <w:p>
+      <w:pPr>
+        <w:pStyle w:val="ListParagraph"/>
+        <w:ind w:left="792"/>
+        <w:rPr>
+          <w:rFonts w:ascii="Times New Roman" w:hAnsi="Times New Roman" w:cs="Times New Roman"/>
+          <w:sz w:val="24"/>
+          <w:szCs w:val="24"/>
+          <w:lang w:val="ro-RO"/>
+        </w:rPr>
+      </w:pPr>
+      <w:r>
+        <w:rPr>
+          <w:rFonts w:ascii="Times New Roman" w:hAnsi="Times New Roman" w:cs="Times New Roman"/>
+          <w:sz w:val="24"/>
+          <w:szCs w:val="24"/>
+          <w:lang w:val="ro-RO"/>
+        </w:rPr>
+        <w:tab/>
+        <w:t xml:space="preserve">- </w:t>
+      </w:r>
+      <w:r>
+        <w:rPr>
+          <w:rFonts w:ascii="Times New Roman" w:hAnsi="Times New Roman" w:cs="Times New Roman"/>
+          <w:sz w:val="24"/>
+          <w:szCs w:val="24"/>
+          <w:lang w:val="ro-RO"/>
+        </w:rPr>
+        <w:t>adresses (modify / delete)</w:t>
+      </w:r>
+    </w:p>
+    <w:p>
+      <w:pPr>
+        <w:pStyle w:val="ListParagraph"/>
+        <w:ind w:left="792"/>
+        <w:rPr>
+          <w:rFonts w:ascii="Times New Roman" w:hAnsi="Times New Roman" w:cs="Times New Roman"/>
+          <w:sz w:val="24"/>
+          <w:szCs w:val="24"/>
+          <w:lang w:val="ro-RO"/>
+        </w:rPr>
+      </w:pPr>
+      <w:r>
+        <w:rPr>
+          <w:rFonts w:ascii="Times New Roman" w:hAnsi="Times New Roman" w:cs="Times New Roman"/>
+          <w:sz w:val="24"/>
+          <w:szCs w:val="24"/>
+          <w:lang w:val="ro-RO"/>
+        </w:rPr>
+        <w:t>- review items before checkout page</w:t>
+      </w:r>
+    </w:p>
+    <w:p>
+      <w:pPr>
+        <w:pStyle w:val="ListParagraph"/>
+        <w:ind w:left="792"/>
+        <w:rPr>
+          <w:rFonts w:ascii="Times New Roman" w:hAnsi="Times New Roman" w:cs="Times New Roman"/>
+          <w:sz w:val="24"/>
+          <w:szCs w:val="24"/>
+          <w:lang w:val="ro-RO"/>
+        </w:rPr>
+      </w:pPr>
+      <w:r>
+        <w:rPr>
+          <w:rFonts w:ascii="Times New Roman" w:hAnsi="Times New Roman" w:cs="Times New Roman"/>
+          <w:sz w:val="24"/>
+          <w:szCs w:val="24"/>
+          <w:lang w:val="ro-RO"/>
+        </w:rPr>
+        <w:tab/>
+        <w:t>-</w:t>
+      </w:r>
+      <w:r>
+        <w:rPr>
+          <w:rFonts w:ascii="Times New Roman" w:hAnsi="Times New Roman" w:cs="Times New Roman"/>
+          <w:sz w:val="24"/>
+          <w:szCs w:val="24"/>
+          <w:lang w:val="ro-RO"/>
+        </w:rPr>
+        <w:t xml:space="preserve"> image / name / quantity / unit price / total</w:t>
+      </w:r>
+    </w:p>
+    <w:p>
+      <w:pPr>
+        <w:pStyle w:val="ListParagraph"/>
+        <w:ind w:left="792"/>
+        <w:rPr>
+          <w:rFonts w:ascii="Times New Roman" w:hAnsi="Times New Roman" w:cs="Times New Roman"/>
+          <w:sz w:val="24"/>
+          <w:szCs w:val="24"/>
+          <w:lang w:val="ro-RO"/>
+        </w:rPr>
+      </w:pPr>
+      <w:r>
+        <w:rPr>
+          <w:rFonts w:ascii="Times New Roman" w:hAnsi="Times New Roman" w:cs="Times New Roman"/>
+          <w:sz w:val="24"/>
+          <w:szCs w:val="24"/>
+          <w:lang w:val="ro-RO"/>
+        </w:rPr>
+        <w:tab/>
+        <w:t>-</w:t>
+      </w:r>
+      <w:r>
+        <w:rPr>
+          <w:rFonts w:ascii="Times New Roman" w:hAnsi="Times New Roman" w:cs="Times New Roman"/>
+          <w:sz w:val="24"/>
+          <w:szCs w:val="24"/>
+          <w:lang w:val="ro-RO"/>
+        </w:rPr>
+        <w:t xml:space="preserve"> select which items to buy / delete</w:t>
+      </w:r>
+    </w:p>
+    <w:p>
+      <w:pPr>
+        <w:pStyle w:val="ListParagraph"/>
+        <w:ind w:left="792"/>
+        <w:rPr>
+          <w:rFonts w:ascii="Times New Roman" w:hAnsi="Times New Roman" w:cs="Times New Roman"/>
+          <w:sz w:val="24"/>
+          <w:szCs w:val="24"/>
+          <w:lang w:val="ro-RO"/>
+        </w:rPr>
+      </w:pPr>
+      <w:r>
+        <w:rPr>
+          <w:rFonts w:ascii="Times New Roman" w:hAnsi="Times New Roman" w:cs="Times New Roman"/>
+          <w:sz w:val="24"/>
+          <w:szCs w:val="24"/>
+          <w:lang w:val="ro-RO"/>
+        </w:rPr>
+        <w:tab/>
+        <w:t>- checkout and delete buttons</w:t>
+      </w:r>
+    </w:p>
+    <w:p>
+      <w:pPr>
+        <w:pStyle w:val="ListParagraph"/>
+        <w:ind w:left="792"/>
+        <w:rPr>
+          <w:rFonts w:ascii="Times New Roman" w:hAnsi="Times New Roman" w:cs="Times New Roman"/>
+          <w:sz w:val="24"/>
+          <w:szCs w:val="24"/>
+          <w:lang w:val="ro-RO"/>
+        </w:rPr>
+      </w:pPr>
+      <w:r>
+        <w:rPr>
+          <w:rFonts w:ascii="Times New Roman" w:hAnsi="Times New Roman" w:cs="Times New Roman"/>
+          <w:sz w:val="24"/>
+          <w:szCs w:val="24"/>
+          <w:lang w:val="ro-RO"/>
+        </w:rPr>
+        <w:tab/>
+        <w:t>- final total price in chosen currency</w:t>
+      </w:r>
+    </w:p>
+    <w:p>
+      <w:pPr>
+        <w:pStyle w:val="ListParagraph"/>
+        <w:ind w:left="792"/>
+        <w:rPr>
+          <w:rFonts w:ascii="Times New Roman" w:hAnsi="Times New Roman" w:cs="Times New Roman"/>
+          <w:sz w:val="24"/>
+          <w:szCs w:val="24"/>
+          <w:lang w:val="ro-RO"/>
+        </w:rPr>
+      </w:pPr>
+      <w:r>
+        <w:rPr>
+          <w:rFonts w:ascii="Times New Roman" w:hAnsi="Times New Roman" w:cs="Times New Roman"/>
+          <w:sz w:val="24"/>
+          <w:szCs w:val="24"/>
+          <w:lang w:val="ro-RO"/>
+        </w:rPr>
+        <w:t>- footer of the website</w:t>
+      </w:r>
+    </w:p>
+    <w:p>
+      <w:pPr>
+        <w:pStyle w:val="ListParagraph"/>
+        <w:ind w:left="792"/>
+        <w:rPr>
+          <w:rFonts w:ascii="Times New Roman" w:hAnsi="Times New Roman" w:cs="Times New Roman"/>
+          <w:sz w:val="24"/>
+          <w:szCs w:val="24"/>
+          <w:lang w:val="ro-RO"/>
+        </w:rPr>
+      </w:pPr>
+      <w:r>
+        <w:rPr>
+          <w:rFonts w:ascii="Times New Roman" w:hAnsi="Times New Roman" w:cs="Times New Roman"/>
+          <w:sz w:val="24"/>
+          <w:szCs w:val="24"/>
+          <w:lang w:val="ro-RO"/>
+        </w:rPr>
+        <w:tab/>
+        <w:t>- useful links and trademark acknowledgement</w:t>
+      </w:r>
+    </w:p>
+    <w:p>
+      <w:pPr>
+        <w:pStyle w:val="ListParagraph"/>
+        <w:ind w:left="792"/>
+        <w:rPr>
+          <w:rFonts w:ascii="Times New Roman" w:hAnsi="Times New Roman" w:cs="Times New Roman"/>
+          <w:sz w:val="24"/>
+          <w:szCs w:val="24"/>
+          <w:lang w:val="ro-RO"/>
+        </w:rPr>
+      </w:pPr>
+      <w:r>
+        <w:rPr>
+          <w:rFonts w:ascii="Times New Roman" w:hAnsi="Times New Roman" w:cs="Times New Roman"/>
+          <w:sz w:val="24"/>
+          <w:szCs w:val="24"/>
+          <w:lang w:val="ro-RO"/>
+        </w:rPr>
+        <w:t>- add an item for bidding form (TODO)</w:t>
+      </w:r>
+    </w:p>
+    <w:p>
+      <w:pPr>
+        <w:pStyle w:val="ListParagraph"/>
+        <w:ind w:left="792"/>
+        <w:rPr>
+          <w:rFonts w:ascii="Times New Roman" w:hAnsi="Times New Roman" w:cs="Times New Roman"/>
+          <w:sz w:val="24"/>
+          <w:szCs w:val="24"/>
+          <w:lang w:val="ro-RO"/>
+        </w:rPr>
+      </w:pPr>
+      <w:r>
+        <w:rPr>
+          <w:rFonts w:ascii="Times New Roman" w:hAnsi="Times New Roman" w:cs="Times New Roman"/>
+          <w:sz w:val="24"/>
+          <w:szCs w:val="24"/>
+          <w:lang w:val="ro-RO"/>
+        </w:rPr>
+        <w:t>- user’s items put up for auctioning page (TODO)</w:t>
+      </w:r>
+    </w:p>
+    <w:p>
+      <w:pPr>
+        <w:pStyle w:val="ListParagraph"/>
+        <w:ind w:left="792"/>
+        <w:rPr>
+          <w:rFonts w:ascii="Times New Roman" w:hAnsi="Times New Roman" w:cs="Times New Roman"/>
+          <w:sz w:val="24"/>
+          <w:szCs w:val="24"/>
+          <w:lang w:val="ro-RO"/>
+        </w:rPr>
+      </w:pPr>
     </w:p>
     <w:p>
       <w:pPr>
@@ -1201,67 +1513,169 @@
           <w:lang w:val="ro-RO"/>
         </w:rPr>
       </w:pPr>
-      <w:proofErr w:type="spellStart"/>
-      <w:r>
-        <w:rPr>
-          <w:rFonts w:ascii="Times New Roman" w:hAnsi="Times New Roman" w:cs="Times New Roman"/>
-          <w:sz w:val="24"/>
-          <w:szCs w:val="24"/>
-          <w:lang w:val="ro-RO"/>
-        </w:rPr>
-        <w:t>Mancas</w:t>
-      </w:r>
-      <w:proofErr w:type="spellEnd"/>
-      <w:r>
-        <w:rPr>
-          <w:rFonts w:ascii="Times New Roman" w:hAnsi="Times New Roman" w:cs="Times New Roman"/>
-          <w:sz w:val="24"/>
-          <w:szCs w:val="24"/>
-          <w:lang w:val="ro-RO"/>
-        </w:rPr>
-        <w:t xml:space="preserve"> Mihai:</w:t>
-      </w:r>
-    </w:p>
-    <w:p>
-      <w:pPr>
-        <w:pStyle w:val="ListParagraph"/>
-        <w:ind w:left="792"/>
-        <w:rPr>
-          <w:rFonts w:ascii="Times New Roman" w:hAnsi="Times New Roman" w:cs="Times New Roman"/>
-          <w:sz w:val="24"/>
-          <w:szCs w:val="24"/>
-          <w:lang w:val="ro-RO"/>
-        </w:rPr>
-      </w:pPr>
-      <w:r>
-        <w:rPr>
-          <w:rFonts w:ascii="Times New Roman" w:hAnsi="Times New Roman" w:cs="Times New Roman"/>
-          <w:sz w:val="24"/>
-          <w:szCs w:val="24"/>
-          <w:lang w:val="ro-RO"/>
-        </w:rPr>
-        <w:t xml:space="preserve">- pagina </w:t>
-      </w:r>
-      <w:proofErr w:type="spellStart"/>
-      <w:r>
-        <w:rPr>
-          <w:rFonts w:ascii="Times New Roman" w:hAnsi="Times New Roman" w:cs="Times New Roman"/>
-          <w:sz w:val="24"/>
-          <w:szCs w:val="24"/>
-          <w:lang w:val="ro-RO"/>
-        </w:rPr>
-        <w:t>feed</w:t>
-      </w:r>
-      <w:proofErr w:type="spellEnd"/>
-      <w:r>
-        <w:rPr>
-          <w:rFonts w:ascii="Times New Roman" w:hAnsi="Times New Roman" w:cs="Times New Roman"/>
-          <w:sz w:val="24"/>
-          <w:szCs w:val="24"/>
-          <w:lang w:val="ro-RO"/>
-        </w:rPr>
-        <w:t xml:space="preserve"> produse</w:t>
-      </w:r>
+      <w:r>
+        <w:rPr>
+          <w:rFonts w:ascii="Times New Roman" w:hAnsi="Times New Roman" w:cs="Times New Roman"/>
+          <w:sz w:val="24"/>
+          <w:szCs w:val="24"/>
+          <w:lang w:val="ro-RO"/>
+        </w:rPr>
+        <w:t>Mancas Mihai:</w:t>
+      </w:r>
+    </w:p>
+    <w:p>
+      <w:pPr>
+        <w:pStyle w:val="ListParagraph"/>
+        <w:ind w:left="792"/>
+        <w:rPr>
+          <w:rFonts w:ascii="Times New Roman" w:hAnsi="Times New Roman" w:cs="Times New Roman"/>
+          <w:sz w:val="24"/>
+          <w:szCs w:val="24"/>
+          <w:lang w:val="ro-RO"/>
+        </w:rPr>
+      </w:pPr>
+      <w:r>
+        <w:rPr>
+          <w:rFonts w:ascii="Times New Roman" w:hAnsi="Times New Roman" w:cs="Times New Roman"/>
+          <w:sz w:val="24"/>
+          <w:szCs w:val="24"/>
+          <w:lang w:val="ro-RO"/>
+        </w:rPr>
+        <w:t xml:space="preserve">- </w:t>
+      </w:r>
+      <w:r>
+        <w:rPr>
+          <w:rFonts w:ascii="Times New Roman" w:hAnsi="Times New Roman" w:cs="Times New Roman"/>
+          <w:sz w:val="24"/>
+          <w:szCs w:val="24"/>
+          <w:lang w:val="ro-RO"/>
+        </w:rPr>
+        <w:t>product feed page</w:t>
+      </w:r>
+    </w:p>
+    <w:p>
+      <w:pPr>
+        <w:pStyle w:val="ListParagraph"/>
+        <w:ind w:left="792"/>
+        <w:rPr>
+          <w:rFonts w:ascii="Times New Roman" w:hAnsi="Times New Roman" w:cs="Times New Roman"/>
+          <w:sz w:val="24"/>
+          <w:szCs w:val="24"/>
+          <w:lang w:val="ro-RO"/>
+        </w:rPr>
+      </w:pPr>
+      <w:r>
+        <w:rPr>
+          <w:rFonts w:ascii="Times New Roman" w:hAnsi="Times New Roman" w:cs="Times New Roman"/>
+          <w:sz w:val="24"/>
+          <w:szCs w:val="24"/>
+          <w:lang w:val="ro-RO"/>
+        </w:rPr>
+        <w:tab/>
+        <w:t>- active / inactive</w:t>
+      </w:r>
+    </w:p>
+    <w:p>
+      <w:pPr>
+        <w:pStyle w:val="ListParagraph"/>
+        <w:ind w:left="792"/>
+        <w:rPr>
+          <w:rFonts w:ascii="Times New Roman" w:hAnsi="Times New Roman" w:cs="Times New Roman"/>
+          <w:sz w:val="24"/>
+          <w:szCs w:val="24"/>
+          <w:lang w:val="ro-RO"/>
+        </w:rPr>
+      </w:pPr>
+      <w:r>
+        <w:rPr>
+          <w:rFonts w:ascii="Times New Roman" w:hAnsi="Times New Roman" w:cs="Times New Roman"/>
+          <w:sz w:val="24"/>
+          <w:szCs w:val="24"/>
+          <w:lang w:val="ro-RO"/>
+        </w:rPr>
+        <w:tab/>
+        <w:t>- current price</w:t>
+      </w:r>
+    </w:p>
+    <w:p>
+      <w:pPr>
+        <w:pStyle w:val="ListParagraph"/>
+        <w:ind w:left="792"/>
+        <w:rPr>
+          <w:rFonts w:ascii="Times New Roman" w:hAnsi="Times New Roman" w:cs="Times New Roman"/>
+          <w:sz w:val="24"/>
+          <w:szCs w:val="24"/>
+          <w:lang w:val="ro-RO"/>
+        </w:rPr>
+      </w:pPr>
+      <w:r>
+        <w:rPr>
+          <w:rFonts w:ascii="Times New Roman" w:hAnsi="Times New Roman" w:cs="Times New Roman"/>
+          <w:sz w:val="24"/>
+          <w:szCs w:val="24"/>
+          <w:lang w:val="ro-RO"/>
+        </w:rPr>
+        <w:tab/>
+        <w:t>- description</w:t>
+      </w:r>
+    </w:p>
+    <w:p>
+      <w:pPr>
+        <w:pStyle w:val="ListParagraph"/>
+        <w:ind w:left="792"/>
+        <w:rPr>
+          <w:rFonts w:ascii="Times New Roman" w:hAnsi="Times New Roman" w:cs="Times New Roman"/>
+          <w:sz w:val="24"/>
+          <w:szCs w:val="24"/>
+          <w:lang w:val="ro-RO"/>
+        </w:rPr>
+      </w:pPr>
+      <w:r>
+        <w:rPr>
+          <w:rFonts w:ascii="Times New Roman" w:hAnsi="Times New Roman" w:cs="Times New Roman"/>
+          <w:sz w:val="24"/>
+          <w:szCs w:val="24"/>
+          <w:lang w:val="ro-RO"/>
+        </w:rPr>
+        <w:tab/>
+        <w:t>- time remaining</w:t>
+      </w:r>
+    </w:p>
+    <w:p>
+      <w:pPr>
+        <w:pStyle w:val="ListParagraph"/>
+        <w:ind w:left="792"/>
+        <w:rPr>
+          <w:rFonts w:ascii="Times New Roman" w:hAnsi="Times New Roman" w:cs="Times New Roman"/>
+          <w:sz w:val="24"/>
+          <w:szCs w:val="24"/>
+          <w:lang w:val="ro-RO"/>
+        </w:rPr>
+      </w:pPr>
+      <w:r>
+        <w:rPr>
+          <w:rFonts w:ascii="Times New Roman" w:hAnsi="Times New Roman" w:cs="Times New Roman"/>
+          <w:sz w:val="24"/>
+          <w:szCs w:val="24"/>
+          <w:lang w:val="ro-RO"/>
+        </w:rPr>
+        <w:tab/>
+        <w:t>- bid button</w:t>
+      </w:r>
+      <w:bookmarkStart w:id="0" w:name="_GoBack"/>
+      <w:bookmarkEnd w:id="0"/>
+    </w:p>
+    <w:p>
+      <w:pPr>
+        <w:pStyle w:val="ListParagraph"/>
+        <w:ind w:left="792"/>
+        <w:rPr>
+          <w:rFonts w:ascii="Times New Roman" w:hAnsi="Times New Roman" w:cs="Times New Roman"/>
+          <w:sz w:val="24"/>
+          <w:szCs w:val="24"/>
+          <w:lang w:val="ro-RO"/>
+        </w:rPr>
+      </w:pPr>
     </w:p>
     <w:p>
       <w:pPr>
@@ -1284,80 +1698,89 @@
           <w:szCs w:val="24"/>
           <w:lang w:val="ro-RO"/>
         </w:rPr>
-        <w:t xml:space="preserve">Manolache </w:t>
-      </w:r>
-      <w:proofErr w:type="spellStart"/>
-      <w:r>
-        <w:rPr>
-          <w:rFonts w:ascii="Times New Roman" w:hAnsi="Times New Roman" w:cs="Times New Roman"/>
-          <w:sz w:val="24"/>
-          <w:szCs w:val="24"/>
-          <w:lang w:val="ro-RO"/>
-        </w:rPr>
-        <w:t>Mihaita</w:t>
-      </w:r>
-      <w:proofErr w:type="spellEnd"/>
-      <w:r>
-        <w:rPr>
-          <w:rFonts w:ascii="Times New Roman" w:hAnsi="Times New Roman" w:cs="Times New Roman"/>
-          <w:sz w:val="24"/>
-          <w:szCs w:val="24"/>
-          <w:lang w:val="ro-RO"/>
-        </w:rPr>
-        <w:t>:</w:t>
-      </w:r>
-    </w:p>
-    <w:p>
-      <w:pPr>
-        <w:pStyle w:val="ListParagraph"/>
-        <w:ind w:left="792"/>
-        <w:rPr>
-          <w:rFonts w:ascii="Times New Roman" w:hAnsi="Times New Roman" w:cs="Times New Roman"/>
-          <w:sz w:val="24"/>
-          <w:szCs w:val="24"/>
-          <w:lang w:val="ro-RO"/>
-        </w:rPr>
-      </w:pPr>
-      <w:r>
-        <w:rPr>
-          <w:rFonts w:ascii="Times New Roman" w:hAnsi="Times New Roman" w:cs="Times New Roman"/>
-          <w:sz w:val="24"/>
-          <w:szCs w:val="24"/>
-          <w:lang w:val="ro-RO"/>
-        </w:rPr>
-        <w:t xml:space="preserve">- pagina </w:t>
-      </w:r>
-      <w:proofErr w:type="spellStart"/>
-      <w:r>
-        <w:rPr>
-          <w:rFonts w:ascii="Times New Roman" w:hAnsi="Times New Roman" w:cs="Times New Roman"/>
-          <w:sz w:val="24"/>
-          <w:szCs w:val="24"/>
-          <w:lang w:val="ro-RO"/>
-        </w:rPr>
-        <w:t>advanced</w:t>
-      </w:r>
-      <w:proofErr w:type="spellEnd"/>
-      <w:r>
-        <w:rPr>
-          <w:rFonts w:ascii="Times New Roman" w:hAnsi="Times New Roman" w:cs="Times New Roman"/>
-          <w:sz w:val="24"/>
-          <w:szCs w:val="24"/>
-          <w:lang w:val="ro-RO"/>
-        </w:rPr>
-        <w:t xml:space="preserve"> </w:t>
-      </w:r>
-      <w:proofErr w:type="spellStart"/>
-      <w:r>
-        <w:rPr>
-          <w:rFonts w:ascii="Times New Roman" w:hAnsi="Times New Roman" w:cs="Times New Roman"/>
-          <w:sz w:val="24"/>
-          <w:szCs w:val="24"/>
-          <w:lang w:val="ro-RO"/>
-        </w:rPr>
-        <w:t>search</w:t>
-      </w:r>
-      <w:proofErr w:type="spellEnd"/>
+        <w:t>Manolache Mihaita:</w:t>
+      </w:r>
+    </w:p>
+    <w:p>
+      <w:pPr>
+        <w:pStyle w:val="ListParagraph"/>
+        <w:ind w:left="792"/>
+        <w:rPr>
+          <w:rFonts w:ascii="Times New Roman" w:hAnsi="Times New Roman" w:cs="Times New Roman"/>
+          <w:sz w:val="24"/>
+          <w:szCs w:val="24"/>
+          <w:lang w:val="ro-RO"/>
+        </w:rPr>
+      </w:pPr>
+      <w:r>
+        <w:rPr>
+          <w:rFonts w:ascii="Times New Roman" w:hAnsi="Times New Roman" w:cs="Times New Roman"/>
+          <w:sz w:val="24"/>
+          <w:szCs w:val="24"/>
+          <w:lang w:val="ro-RO"/>
+        </w:rPr>
+        <w:t xml:space="preserve">- </w:t>
+      </w:r>
+      <w:r>
+        <w:rPr>
+          <w:rFonts w:ascii="Times New Roman" w:hAnsi="Times New Roman" w:cs="Times New Roman"/>
+          <w:sz w:val="24"/>
+          <w:szCs w:val="24"/>
+          <w:lang w:val="ro-RO"/>
+        </w:rPr>
+        <w:t>advanced search</w:t>
+      </w:r>
+      <w:r>
+        <w:rPr>
+          <w:rFonts w:ascii="Times New Roman" w:hAnsi="Times New Roman" w:cs="Times New Roman"/>
+          <w:sz w:val="24"/>
+          <w:szCs w:val="24"/>
+          <w:lang w:val="ro-RO"/>
+        </w:rPr>
+        <w:t xml:space="preserve"> page</w:t>
+      </w:r>
+    </w:p>
+    <w:p>
+      <w:pPr>
+        <w:pStyle w:val="ListParagraph"/>
+        <w:ind w:left="792"/>
+        <w:rPr>
+          <w:rFonts w:ascii="Times New Roman" w:hAnsi="Times New Roman" w:cs="Times New Roman"/>
+          <w:sz w:val="24"/>
+          <w:szCs w:val="24"/>
+          <w:lang w:val="ro-RO"/>
+        </w:rPr>
+      </w:pPr>
+      <w:r>
+        <w:rPr>
+          <w:rFonts w:ascii="Times New Roman" w:hAnsi="Times New Roman" w:cs="Times New Roman"/>
+          <w:sz w:val="24"/>
+          <w:szCs w:val="24"/>
+          <w:lang w:val="ro-RO"/>
+        </w:rPr>
+        <w:t>- drop-down links in nav menu</w:t>
+      </w:r>
+    </w:p>
+    <w:p>
+      <w:pPr>
+        <w:pStyle w:val="ListParagraph"/>
+        <w:ind w:left="792"/>
+        <w:rPr>
+          <w:rFonts w:ascii="Times New Roman" w:hAnsi="Times New Roman" w:cs="Times New Roman"/>
+          <w:sz w:val="24"/>
+          <w:szCs w:val="24"/>
+          <w:lang w:val="ro-RO"/>
+        </w:rPr>
+      </w:pPr>
+      <w:r>
+        <w:rPr>
+          <w:rFonts w:ascii="Times New Roman" w:hAnsi="Times New Roman" w:cs="Times New Roman"/>
+          <w:sz w:val="24"/>
+          <w:szCs w:val="24"/>
+          <w:lang w:val="ro-RO"/>
+        </w:rPr>
+        <w:t>- about / contact pages</w:t>
+      </w:r>
     </w:p>
     <w:sectPr>
       <w:pgSz w:w="12240" w:h="15840"/>
@@ -1370,7 +1793,7 @@
 </file>
 
 <file path=word/numbering.xml><?xml version="1.0" encoding="utf-8"?>
-<w:numbering xmlns:wpc="http://schemas.microsoft.com/office/word/2010/wordprocessingCanvas" xmlns:cx="http://schemas.microsoft.com/office/drawing/2014/chartex" xmlns:cx1="http://schemas.microsoft.com/office/drawing/2015/9/8/chartex" xmlns:cx2="http://schemas.microsoft.com/office/drawing/2015/10/21/chartex" xmlns:cx3="http://schemas.microsoft.com/office/drawing/2016/5/9/chartex" xmlns:cx4="http://schemas.microsoft.com/office/drawing/2016/5/10/chartex" xmlns:cx5="http://schemas.microsoft.com/office/drawing/2016/5/11/chartex" xmlns:cx6="http://schemas.microsoft.com/office/drawing/2016/5/12/chartex" xmlns:cx7="http://schemas.microsoft.com/office/drawing/2016/5/13/chartex" xmlns:cx8="http://schemas.microsoft.com/office/drawing/2016/5/14/chartex" xmlns:mc="http://schemas.openxmlformats.org/markup-compatibility/2006" xmlns:aink="http://schemas.microsoft.com/office/drawing/2016/ink" xmlns:am3d="http://schemas.microsoft.com/office/drawing/2017/model3d" xmlns:o="urn:schemas-microsoft-com:office:office" xmlns:r="http://schemas.openxmlformats.org/officeDocument/2006/relationships" xmlns:m="http://schemas.openxmlformats.org/officeDocument/2006/math" xmlns:v="urn:schemas-microsoft-com:vml" xmlns:wp14="http://schemas.microsoft.com/office/word/2010/wordprocessingDrawing" xmlns:wp="http://schemas.openxmlformats.org/drawingml/2006/wordprocessingDrawing" xmlns:w10="urn:schemas-microsoft-com:office:word" xmlns:w="http://schemas.openxmlformats.org/wordprocessingml/2006/main" xmlns:w14="http://schemas.microsoft.com/office/word/2010/wordml" xmlns:w15="http://schemas.microsoft.com/office/word/2012/wordml" xmlns:w16cid="http://schemas.microsoft.com/office/word/2016/wordml/cid" xmlns:w16se="http://schemas.microsoft.com/office/word/2015/wordml/symex" xmlns:wpg="http://schemas.microsoft.com/office/word/2010/wordprocessingGroup" xmlns:wpi="http://schemas.microsoft.com/office/word/2010/wordprocessingInk" xmlns:wne="http://schemas.microsoft.com/office/word/2006/wordml" xmlns:wps="http://schemas.microsoft.com/office/word/2010/wordprocessingShape" mc:Ignorable="w14 w15 w16se w16cid wp14">
+<w:numbering xmlns:wpc="http://schemas.microsoft.com/office/word/2010/wordprocessingCanvas" xmlns:cx="http://schemas.microsoft.com/office/drawing/2014/chartex" xmlns:cx1="http://schemas.microsoft.com/office/drawing/2015/9/8/chartex" xmlns:mc="http://schemas.openxmlformats.org/markup-compatibility/2006" xmlns:o="urn:schemas-microsoft-com:office:office" xmlns:r="http://schemas.openxmlformats.org/officeDocument/2006/relationships" xmlns:m="http://schemas.openxmlformats.org/officeDocument/2006/math" xmlns:v="urn:schemas-microsoft-com:vml" xmlns:wp14="http://schemas.microsoft.com/office/word/2010/wordprocessingDrawing" xmlns:wp="http://schemas.openxmlformats.org/drawingml/2006/wordprocessingDrawing" xmlns:w10="urn:schemas-microsoft-com:office:word" xmlns:w="http://schemas.openxmlformats.org/wordprocessingml/2006/main" xmlns:w14="http://schemas.microsoft.com/office/word/2010/wordml" xmlns:w15="http://schemas.microsoft.com/office/word/2012/wordml" xmlns:w16se="http://schemas.microsoft.com/office/word/2015/wordml/symex" xmlns:wpg="http://schemas.microsoft.com/office/word/2010/wordprocessingGroup" xmlns:wpi="http://schemas.microsoft.com/office/word/2010/wordprocessingInk" xmlns:wne="http://schemas.microsoft.com/office/word/2006/wordml" xmlns:wps="http://schemas.microsoft.com/office/word/2010/wordprocessingShape" mc:Ignorable="w14 w15 w16se wp14">
   <w:abstractNum w:abstractNumId="0" w15:restartNumberingAfterBreak="0">
     <w:nsid w:val="23A80BB3"/>
     <w:multiLevelType w:val="multilevel"/>
@@ -1642,7 +2065,7 @@
 </file>
 
 <file path=word/styles.xml><?xml version="1.0" encoding="utf-8"?>
-<w:styles xmlns:mc="http://schemas.openxmlformats.org/markup-compatibility/2006" xmlns:r="http://schemas.openxmlformats.org/officeDocument/2006/relationships" xmlns:w="http://schemas.openxmlformats.org/wordprocessingml/2006/main" xmlns:w14="http://schemas.microsoft.com/office/word/2010/wordml" xmlns:w15="http://schemas.microsoft.com/office/word/2012/wordml" xmlns:w16cid="http://schemas.microsoft.com/office/word/2016/wordml/cid" xmlns:w16se="http://schemas.microsoft.com/office/word/2015/wordml/symex" mc:Ignorable="w14 w15 w16se w16cid">
+<w:styles xmlns:mc="http://schemas.openxmlformats.org/markup-compatibility/2006" xmlns:r="http://schemas.openxmlformats.org/officeDocument/2006/relationships" xmlns:w="http://schemas.openxmlformats.org/wordprocessingml/2006/main" xmlns:w14="http://schemas.microsoft.com/office/word/2010/wordml" xmlns:w15="http://schemas.microsoft.com/office/word/2012/wordml" xmlns:w16se="http://schemas.microsoft.com/office/word/2015/wordml/symex" mc:Ignorable="w14 w15 w16se">
   <w:docDefaults>
     <w:rPrDefault>
       <w:rPr>
@@ -1658,7 +2081,7 @@
       </w:pPr>
     </w:pPrDefault>
   </w:docDefaults>
-  <w:latentStyles w:defLockedState="0" w:defUIPriority="99" w:defSemiHidden="0" w:defUnhideWhenUsed="0" w:defQFormat="0" w:count="375">
+  <w:latentStyles w:defLockedState="0" w:defUIPriority="99" w:defSemiHidden="0" w:defUnhideWhenUsed="0" w:defQFormat="0" w:count="371">
     <w:lsdException w:name="Normal" w:uiPriority="0" w:qFormat="1"/>
     <w:lsdException w:name="heading 1" w:uiPriority="9" w:qFormat="1"/>
     <w:lsdException w:name="heading 2" w:semiHidden="1" w:uiPriority="9" w:unhideWhenUsed="1" w:qFormat="1"/>
@@ -2030,10 +2453,6 @@
     <w:lsdException w:name="List Table 5 Dark Accent 6" w:uiPriority="50"/>
     <w:lsdException w:name="List Table 6 Colorful Accent 6" w:uiPriority="51"/>
     <w:lsdException w:name="List Table 7 Colorful Accent 6" w:uiPriority="52"/>
-    <w:lsdException w:name="Mention" w:semiHidden="1" w:unhideWhenUsed="1"/>
-    <w:lsdException w:name="Smart Hyperlink" w:semiHidden="1" w:unhideWhenUsed="1"/>
-    <w:lsdException w:name="Hashtag" w:semiHidden="1" w:unhideWhenUsed="1"/>
-    <w:lsdException w:name="Unresolved Mention" w:semiHidden="1" w:unhideWhenUsed="1"/>
   </w:latentStyles>
   <w:style w:type="paragraph" w:default="1" w:styleId="Normal">
     <w:name w:val="Normal"/>

</xml_diff>

<commit_message>
Just a step away from adding personas
added photoshop template to make the personas
</commit_message>
<xml_diff>
--- a/AuctioX.docx
+++ b/AuctioX.docx
@@ -1662,8 +1662,6 @@
         <w:tab/>
         <w:t>- bid button</w:t>
       </w:r>
-      <w:bookmarkStart w:id="0" w:name="_GoBack"/>
-      <w:bookmarkEnd w:id="0"/>
     </w:p>
     <w:p>
       <w:pPr>
@@ -1780,6 +1778,405 @@
           <w:lang w:val="ro-RO"/>
         </w:rPr>
         <w:t>- about / contact pages</w:t>
+      </w:r>
+    </w:p>
+    <w:p>
+      <w:pPr>
+        <w:pStyle w:val="ListParagraph"/>
+        <w:ind w:left="792"/>
+        <w:rPr>
+          <w:rFonts w:ascii="Times New Roman" w:hAnsi="Times New Roman" w:cs="Times New Roman"/>
+          <w:sz w:val="24"/>
+          <w:szCs w:val="24"/>
+          <w:lang w:val="ro-RO"/>
+        </w:rPr>
+      </w:pPr>
+    </w:p>
+    <w:p>
+      <w:pPr>
+        <w:pStyle w:val="ListParagraph"/>
+        <w:numPr>
+          <w:ilvl w:val="0"/>
+          <w:numId w:val="1"/>
+        </w:numPr>
+        <w:rPr>
+          <w:rFonts w:ascii="Times New Roman" w:hAnsi="Times New Roman" w:cs="Times New Roman"/>
+          <w:sz w:val="24"/>
+          <w:szCs w:val="24"/>
+          <w:lang w:val="ro-RO"/>
+        </w:rPr>
+      </w:pPr>
+      <w:r>
+        <w:rPr>
+          <w:rFonts w:ascii="Times New Roman" w:hAnsi="Times New Roman" w:cs="Times New Roman"/>
+          <w:sz w:val="24"/>
+          <w:szCs w:val="24"/>
+          <w:lang w:val="ro-RO"/>
+        </w:rPr>
+        <w:t>USER PERSONAS</w:t>
+      </w:r>
+    </w:p>
+    <w:p>
+      <w:pPr>
+        <w:pStyle w:val="ListParagraph"/>
+        <w:numPr>
+          <w:ilvl w:val="1"/>
+          <w:numId w:val="1"/>
+        </w:numPr>
+        <w:rPr>
+          <w:rFonts w:ascii="Times New Roman" w:hAnsi="Times New Roman" w:cs="Times New Roman"/>
+          <w:sz w:val="24"/>
+          <w:szCs w:val="24"/>
+          <w:lang w:val="ro-RO"/>
+        </w:rPr>
+      </w:pPr>
+      <w:r>
+        <w:rPr>
+          <w:rFonts w:ascii="Times New Roman" w:hAnsi="Times New Roman" w:cs="Times New Roman"/>
+          <w:sz w:val="24"/>
+          <w:szCs w:val="24"/>
+          <w:lang w:val="ro-RO"/>
+        </w:rPr>
+        <w:t>Introduction</w:t>
+      </w:r>
+    </w:p>
+    <w:p>
+      <w:pPr>
+        <w:pStyle w:val="ListParagraph"/>
+        <w:ind w:left="792"/>
+        <w:rPr>
+          <w:rFonts w:ascii="Times New Roman" w:hAnsi="Times New Roman" w:cs="Times New Roman"/>
+          <w:sz w:val="24"/>
+          <w:szCs w:val="24"/>
+          <w:lang w:val="ro-RO"/>
+        </w:rPr>
+      </w:pPr>
+      <w:r>
+        <w:rPr>
+          <w:rFonts w:ascii="Times New Roman" w:hAnsi="Times New Roman" w:cs="Times New Roman"/>
+          <w:sz w:val="24"/>
+          <w:szCs w:val="24"/>
+          <w:lang w:val="ro-RO"/>
+        </w:rPr>
+        <w:t>There are two types of personas: the buyer and the user.</w:t>
+      </w:r>
+    </w:p>
+    <w:p>
+      <w:pPr>
+        <w:pStyle w:val="ListParagraph"/>
+        <w:ind w:left="792"/>
+        <w:rPr>
+          <w:rFonts w:ascii="Times New Roman" w:hAnsi="Times New Roman" w:cs="Times New Roman"/>
+          <w:sz w:val="24"/>
+          <w:szCs w:val="24"/>
+          <w:lang w:val="ro-RO"/>
+        </w:rPr>
+      </w:pPr>
+    </w:p>
+    <w:p>
+      <w:pPr>
+        <w:pStyle w:val="ListParagraph"/>
+        <w:ind w:left="792"/>
+        <w:rPr>
+          <w:rFonts w:ascii="Times New Roman" w:hAnsi="Times New Roman" w:cs="Times New Roman"/>
+          <w:sz w:val="24"/>
+          <w:szCs w:val="24"/>
+          <w:lang w:val="ro-RO"/>
+        </w:rPr>
+      </w:pPr>
+      <w:r>
+        <w:rPr>
+          <w:rFonts w:ascii="Times New Roman" w:hAnsi="Times New Roman" w:cs="Times New Roman"/>
+          <w:sz w:val="24"/>
+          <w:szCs w:val="24"/>
+          <w:lang w:val="ro-RO"/>
+        </w:rPr>
+        <w:t>The buyer persona is the person that is willing to pay for products because of the benefits and the return on investment. These are sometimes referred to as marketing personas.</w:t>
+      </w:r>
+    </w:p>
+    <w:p>
+      <w:pPr>
+        <w:pStyle w:val="ListParagraph"/>
+        <w:ind w:left="792"/>
+        <w:rPr>
+          <w:rFonts w:ascii="Times New Roman" w:hAnsi="Times New Roman" w:cs="Times New Roman"/>
+          <w:sz w:val="24"/>
+          <w:szCs w:val="24"/>
+          <w:lang w:val="ro-RO"/>
+        </w:rPr>
+      </w:pPr>
+    </w:p>
+    <w:p>
+      <w:pPr>
+        <w:pStyle w:val="ListParagraph"/>
+        <w:ind w:left="792"/>
+        <w:rPr>
+          <w:rFonts w:ascii="Times New Roman" w:hAnsi="Times New Roman" w:cs="Times New Roman"/>
+          <w:sz w:val="24"/>
+          <w:szCs w:val="24"/>
+          <w:lang w:val="ro-RO"/>
+        </w:rPr>
+      </w:pPr>
+      <w:r>
+        <w:rPr>
+          <w:rFonts w:ascii="Times New Roman" w:hAnsi="Times New Roman" w:cs="Times New Roman"/>
+          <w:sz w:val="24"/>
+          <w:szCs w:val="24"/>
+          <w:lang w:val="ro-RO"/>
+        </w:rPr>
+        <w:t>The user persona is the person who will use the products to solve their problem, commonly referred to as the end user.</w:t>
+      </w:r>
+    </w:p>
+    <w:p>
+      <w:pPr>
+        <w:pStyle w:val="ListParagraph"/>
+        <w:ind w:left="792"/>
+        <w:rPr>
+          <w:rFonts w:ascii="Times New Roman" w:hAnsi="Times New Roman" w:cs="Times New Roman"/>
+          <w:sz w:val="24"/>
+          <w:szCs w:val="24"/>
+          <w:lang w:val="ro-RO"/>
+        </w:rPr>
+      </w:pPr>
+    </w:p>
+    <w:p>
+      <w:pPr>
+        <w:pStyle w:val="ListParagraph"/>
+        <w:ind w:left="792"/>
+        <w:rPr>
+          <w:rFonts w:ascii="Times New Roman" w:hAnsi="Times New Roman" w:cs="Times New Roman"/>
+          <w:sz w:val="24"/>
+          <w:szCs w:val="24"/>
+          <w:lang w:val="ro-RO"/>
+        </w:rPr>
+      </w:pPr>
+      <w:r>
+        <w:rPr>
+          <w:rFonts w:ascii="Times New Roman" w:hAnsi="Times New Roman" w:cs="Times New Roman"/>
+          <w:sz w:val="24"/>
+          <w:szCs w:val="24"/>
+          <w:lang w:val="ro-RO"/>
+        </w:rPr>
+        <w:t>Sometimes the buyer and the user can be one and the same. For example, if you buy a cellular phone for your own use, you are both the buyer and the user.</w:t>
+      </w:r>
+    </w:p>
+    <w:p>
+      <w:pPr>
+        <w:pStyle w:val="ListParagraph"/>
+        <w:ind w:left="792"/>
+        <w:rPr>
+          <w:rFonts w:ascii="Times New Roman" w:hAnsi="Times New Roman" w:cs="Times New Roman"/>
+          <w:sz w:val="24"/>
+          <w:szCs w:val="24"/>
+          <w:lang w:val="ro-RO"/>
+        </w:rPr>
+      </w:pPr>
+    </w:p>
+    <w:p>
+      <w:pPr>
+        <w:pStyle w:val="ListParagraph"/>
+        <w:ind w:left="792"/>
+        <w:rPr>
+          <w:rFonts w:ascii="Times New Roman" w:hAnsi="Times New Roman" w:cs="Times New Roman"/>
+          <w:sz w:val="24"/>
+          <w:szCs w:val="24"/>
+          <w:lang w:val="ro-RO"/>
+        </w:rPr>
+      </w:pPr>
+      <w:bookmarkStart w:id="0" w:name="_GoBack"/>
+      <w:bookmarkEnd w:id="0"/>
+      <w:r>
+        <w:rPr>
+          <w:rFonts w:ascii="Times New Roman" w:hAnsi="Times New Roman" w:cs="Times New Roman"/>
+          <w:noProof/>
+          <w:sz w:val="24"/>
+          <w:szCs w:val="24"/>
+          <w:lang w:val="ro-RO"/>
+        </w:rPr>
+        <w:lastRenderedPageBreak/>
+        <mc:AlternateContent>
+          <mc:Choice Requires="wps">
+            <w:drawing>
+              <wp:anchor distT="45720" distB="45720" distL="114300" distR="114300" simplePos="0" relativeHeight="251671552" behindDoc="0" locked="0" layoutInCell="1" allowOverlap="1" wp14:anchorId="66CF89B6" wp14:editId="42E2F13F">
+                <wp:simplePos x="0" y="0"/>
+                <wp:positionH relativeFrom="column">
+                  <wp:posOffset>3863340</wp:posOffset>
+                </wp:positionH>
+                <wp:positionV relativeFrom="paragraph">
+                  <wp:posOffset>631825</wp:posOffset>
+                </wp:positionV>
+                <wp:extent cx="1805940" cy="1607820"/>
+                <wp:effectExtent l="0" t="0" r="22860" b="11430"/>
+                <wp:wrapSquare wrapText="bothSides"/>
+                <wp:docPr id="7" name="Text Box 2"/>
+                <wp:cNvGraphicFramePr>
+                  <a:graphicFrameLocks xmlns:a="http://schemas.openxmlformats.org/drawingml/2006/main"/>
+                </wp:cNvGraphicFramePr>
+                <a:graphic xmlns:a="http://schemas.openxmlformats.org/drawingml/2006/main">
+                  <a:graphicData uri="http://schemas.microsoft.com/office/word/2010/wordprocessingShape">
+                    <wps:wsp>
+                      <wps:cNvSpPr txBox="1">
+                        <a:spLocks noChangeArrowheads="1"/>
+                      </wps:cNvSpPr>
+                      <wps:spPr bwMode="auto">
+                        <a:xfrm>
+                          <a:off x="0" y="0"/>
+                          <a:ext cx="1805940" cy="1607820"/>
+                        </a:xfrm>
+                        <a:prstGeom prst="rect">
+                          <a:avLst/>
+                        </a:prstGeom>
+                        <a:solidFill>
+                          <a:srgbClr val="FFFFFF"/>
+                        </a:solidFill>
+                        <a:ln w="9525">
+                          <a:solidFill>
+                            <a:schemeClr val="bg1"/>
+                          </a:solidFill>
+                          <a:miter lim="800000"/>
+                          <a:headEnd/>
+                          <a:tailEnd/>
+                        </a:ln>
+                      </wps:spPr>
+                      <wps:txbx>
+                        <w:txbxContent>
+                          <w:p>
+                            <w:pPr>
+                              <w:spacing w:line="168" w:lineRule="auto"/>
+                            </w:pPr>
+                          </w:p>
+                        </w:txbxContent>
+                      </wps:txbx>
+                      <wps:bodyPr rot="0" vert="horz" wrap="square" lIns="91440" tIns="45720" rIns="91440" bIns="45720" anchor="t" anchorCtr="0">
+                        <a:noAutofit/>
+                      </wps:bodyPr>
+                    </wps:wsp>
+                  </a:graphicData>
+                </a:graphic>
+                <wp14:sizeRelH relativeFrom="margin">
+                  <wp14:pctWidth>0</wp14:pctWidth>
+                </wp14:sizeRelH>
+                <wp14:sizeRelV relativeFrom="margin">
+                  <wp14:pctHeight>0</wp14:pctHeight>
+                </wp14:sizeRelV>
+              </wp:anchor>
+            </w:drawing>
+          </mc:Choice>
+          <mc:Fallback>
+            <w:pict>
+              <v:shapetype w14:anchorId="66CF89B6" id="_x0000_t202" coordsize="21600,21600" o:spt="202" path="m,l,21600r21600,l21600,xe">
+                <v:stroke joinstyle="miter"/>
+                <v:path gradientshapeok="t" o:connecttype="rect"/>
+              </v:shapetype>
+              <v:shape id="Text Box 2" o:spid="_x0000_s1026" type="#_x0000_t202" style="position:absolute;left:0;text-align:left;margin-left:304.2pt;margin-top:49.75pt;width:142.2pt;height:126.6pt;z-index:251671552;visibility:visible;mso-wrap-style:square;mso-width-percent:0;mso-height-percent:0;mso-wrap-distance-left:9pt;mso-wrap-distance-top:3.6pt;mso-wrap-distance-right:9pt;mso-wrap-distance-bottom:3.6pt;mso-position-horizontal:absolute;mso-position-horizontal-relative:text;mso-position-vertical:absolute;mso-position-vertical-relative:text;mso-width-percent:0;mso-height-percent:0;mso-width-relative:margin;mso-height-relative:margin;v-text-anchor:top" o:gfxdata="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" strokecolor="white [3212]">
+                <v:textbox>
+                  <w:txbxContent>
+                    <w:p>
+                      <w:pPr>
+                        <w:spacing w:line="168" w:lineRule="auto"/>
+                      </w:pPr>
+                    </w:p>
+                  </w:txbxContent>
+                </v:textbox>
+                <w10:wrap type="square"/>
+              </v:shape>
+            </w:pict>
+          </mc:Fallback>
+        </mc:AlternateContent>
+      </w:r>
+      <w:r>
+        <w:rPr>
+          <w:rFonts w:ascii="Times New Roman" w:hAnsi="Times New Roman" w:cs="Times New Roman"/>
+          <w:noProof/>
+          <w:sz w:val="24"/>
+          <w:szCs w:val="24"/>
+          <w:lang w:val="ro-RO"/>
+        </w:rPr>
+        <mc:AlternateContent>
+          <mc:Choice Requires="wps">
+            <w:drawing>
+              <wp:anchor distT="45720" distB="45720" distL="114300" distR="114300" simplePos="0" relativeHeight="251669504" behindDoc="0" locked="0" layoutInCell="1" allowOverlap="1" wp14:anchorId="66CF89B6" wp14:editId="42E2F13F">
+                <wp:simplePos x="0" y="0"/>
+                <wp:positionH relativeFrom="column">
+                  <wp:posOffset>1950720</wp:posOffset>
+                </wp:positionH>
+                <wp:positionV relativeFrom="paragraph">
+                  <wp:posOffset>631825</wp:posOffset>
+                </wp:positionV>
+                <wp:extent cx="1805940" cy="1607820"/>
+                <wp:effectExtent l="0" t="0" r="22860" b="11430"/>
+                <wp:wrapSquare wrapText="bothSides"/>
+                <wp:docPr id="6" name="Text Box 2"/>
+                <wp:cNvGraphicFramePr>
+                  <a:graphicFrameLocks xmlns:a="http://schemas.openxmlformats.org/drawingml/2006/main"/>
+                </wp:cNvGraphicFramePr>
+                <a:graphic xmlns:a="http://schemas.openxmlformats.org/drawingml/2006/main">
+                  <a:graphicData uri="http://schemas.microsoft.com/office/word/2010/wordprocessingShape">
+                    <wps:wsp>
+                      <wps:cNvSpPr txBox="1">
+                        <a:spLocks noChangeArrowheads="1"/>
+                      </wps:cNvSpPr>
+                      <wps:spPr bwMode="auto">
+                        <a:xfrm>
+                          <a:off x="0" y="0"/>
+                          <a:ext cx="1805940" cy="1607820"/>
+                        </a:xfrm>
+                        <a:prstGeom prst="rect">
+                          <a:avLst/>
+                        </a:prstGeom>
+                        <a:solidFill>
+                          <a:srgbClr val="FFFFFF"/>
+                        </a:solidFill>
+                        <a:ln w="9525">
+                          <a:solidFill>
+                            <a:schemeClr val="bg1"/>
+                          </a:solidFill>
+                          <a:miter lim="800000"/>
+                          <a:headEnd/>
+                          <a:tailEnd/>
+                        </a:ln>
+                      </wps:spPr>
+                      <wps:txbx>
+                        <w:txbxContent>
+                          <w:p>
+                            <w:pPr>
+                              <w:spacing w:line="168" w:lineRule="auto"/>
+                            </w:pPr>
+                          </w:p>
+                        </w:txbxContent>
+                      </wps:txbx>
+                      <wps:bodyPr rot="0" vert="horz" wrap="square" lIns="91440" tIns="45720" rIns="91440" bIns="45720" anchor="t" anchorCtr="0">
+                        <a:noAutofit/>
+                      </wps:bodyPr>
+                    </wps:wsp>
+                  </a:graphicData>
+                </a:graphic>
+                <wp14:sizeRelH relativeFrom="margin">
+                  <wp14:pctWidth>0</wp14:pctWidth>
+                </wp14:sizeRelH>
+                <wp14:sizeRelV relativeFrom="margin">
+                  <wp14:pctHeight>0</wp14:pctHeight>
+                </wp14:sizeRelV>
+              </wp:anchor>
+            </w:drawing>
+          </mc:Choice>
+          <mc:Fallback>
+            <w:pict>
+              <v:shape w14:anchorId="66CF89B6" id="_x0000_s1027" type="#_x0000_t202" style="position:absolute;left:0;text-align:left;margin-left:153.6pt;margin-top:49.75pt;width:142.2pt;height:126.6pt;z-index:251669504;visibility:visible;mso-wrap-style:square;mso-width-percent:0;mso-height-percent:0;mso-wrap-distance-left:9pt;mso-wrap-distance-top:3.6pt;mso-wrap-distance-right:9pt;mso-wrap-distance-bottom:3.6pt;mso-position-horizontal:absolute;mso-position-horizontal-relative:text;mso-position-vertical:absolute;mso-position-vertical-relative:text;mso-width-percent:0;mso-height-percent:0;mso-width-relative:margin;mso-height-relative:margin;v-text-anchor:top" o:gfxdata="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" strokecolor="white [3212]">
+                <v:textbox>
+                  <w:txbxContent>
+                    <w:p>
+                      <w:pPr>
+                        <w:spacing w:line="168" w:lineRule="auto"/>
+                      </w:pPr>
+                    </w:p>
+                  </w:txbxContent>
+                </v:textbox>
+                <w10:wrap type="square"/>
+              </v:shape>
+            </w:pict>
+          </mc:Fallback>
+        </mc:AlternateContent>
       </w:r>
     </w:p>
     <w:sectPr>
@@ -1790,6 +2187,56 @@
     </w:sectPr>
   </w:body>
 </w:document>
+</file>
+
+<file path=word/endnotes.xml><?xml version="1.0" encoding="utf-8"?>
+<w:endnotes xmlns:wpc="http://schemas.microsoft.com/office/word/2010/wordprocessingCanvas" xmlns:cx="http://schemas.microsoft.com/office/drawing/2014/chartex" xmlns:cx1="http://schemas.microsoft.com/office/drawing/2015/9/8/chartex" xmlns:mc="http://schemas.openxmlformats.org/markup-compatibility/2006" xmlns:o="urn:schemas-microsoft-com:office:office" xmlns:r="http://schemas.openxmlformats.org/officeDocument/2006/relationships" xmlns:m="http://schemas.openxmlformats.org/officeDocument/2006/math" xmlns:v="urn:schemas-microsoft-com:vml" xmlns:wp14="http://schemas.microsoft.com/office/word/2010/wordprocessingDrawing" xmlns:wp="http://schemas.openxmlformats.org/drawingml/2006/wordprocessingDrawing" xmlns:w10="urn:schemas-microsoft-com:office:word" xmlns:w="http://schemas.openxmlformats.org/wordprocessingml/2006/main" xmlns:w14="http://schemas.microsoft.com/office/word/2010/wordml" xmlns:w15="http://schemas.microsoft.com/office/word/2012/wordml" xmlns:w16se="http://schemas.microsoft.com/office/word/2015/wordml/symex" xmlns:wpg="http://schemas.microsoft.com/office/word/2010/wordprocessingGroup" xmlns:wpi="http://schemas.microsoft.com/office/word/2010/wordprocessingInk" xmlns:wne="http://schemas.microsoft.com/office/word/2006/wordml" xmlns:wps="http://schemas.microsoft.com/office/word/2010/wordprocessingShape" mc:Ignorable="w14 w15 w16se wp14">
+  <w:endnote w:type="separator" w:id="-1">
+    <w:p>
+      <w:pPr>
+        <w:spacing w:after="0" w:line="240" w:lineRule="auto"/>
+      </w:pPr>
+      <w:r>
+        <w:separator/>
+      </w:r>
+    </w:p>
+  </w:endnote>
+  <w:endnote w:type="continuationSeparator" w:id="0">
+    <w:p>
+      <w:pPr>
+        <w:spacing w:after="0" w:line="240" w:lineRule="auto"/>
+      </w:pPr>
+      <w:r>
+        <w:continuationSeparator/>
+      </w:r>
+    </w:p>
+  </w:endnote>
+</w:endnotes>
+</file>
+
+<file path=word/footnotes.xml><?xml version="1.0" encoding="utf-8"?>
+<w:footnotes xmlns:wpc="http://schemas.microsoft.com/office/word/2010/wordprocessingCanvas" xmlns:cx="http://schemas.microsoft.com/office/drawing/2014/chartex" xmlns:cx1="http://schemas.microsoft.com/office/drawing/2015/9/8/chartex" xmlns:mc="http://schemas.openxmlformats.org/markup-compatibility/2006" xmlns:o="urn:schemas-microsoft-com:office:office" xmlns:r="http://schemas.openxmlformats.org/officeDocument/2006/relationships" xmlns:m="http://schemas.openxmlformats.org/officeDocument/2006/math" xmlns:v="urn:schemas-microsoft-com:vml" xmlns:wp14="http://schemas.microsoft.com/office/word/2010/wordprocessingDrawing" xmlns:wp="http://schemas.openxmlformats.org/drawingml/2006/wordprocessingDrawing" xmlns:w10="urn:schemas-microsoft-com:office:word" xmlns:w="http://schemas.openxmlformats.org/wordprocessingml/2006/main" xmlns:w14="http://schemas.microsoft.com/office/word/2010/wordml" xmlns:w15="http://schemas.microsoft.com/office/word/2012/wordml" xmlns:w16se="http://schemas.microsoft.com/office/word/2015/wordml/symex" xmlns:wpg="http://schemas.microsoft.com/office/word/2010/wordprocessingGroup" xmlns:wpi="http://schemas.microsoft.com/office/word/2010/wordprocessingInk" xmlns:wne="http://schemas.microsoft.com/office/word/2006/wordml" xmlns:wps="http://schemas.microsoft.com/office/word/2010/wordprocessingShape" mc:Ignorable="w14 w15 w16se wp14">
+  <w:footnote w:type="separator" w:id="-1">
+    <w:p>
+      <w:pPr>
+        <w:spacing w:after="0" w:line="240" w:lineRule="auto"/>
+      </w:pPr>
+      <w:r>
+        <w:separator/>
+      </w:r>
+    </w:p>
+  </w:footnote>
+  <w:footnote w:type="continuationSeparator" w:id="0">
+    <w:p>
+      <w:pPr>
+        <w:spacing w:after="0" w:line="240" w:lineRule="auto"/>
+      </w:pPr>
+      <w:r>
+        <w:continuationSeparator/>
+      </w:r>
+    </w:p>
+  </w:footnote>
+</w:footnotes>
 </file>
 
 <file path=word/numbering.xml><?xml version="1.0" encoding="utf-8"?>
@@ -2496,6 +2943,50 @@
       <w:contextualSpacing/>
     </w:pPr>
   </w:style>
+  <w:style w:type="paragraph" w:styleId="Header">
+    <w:name w:val="header"/>
+    <w:basedOn w:val="Normal"/>
+    <w:link w:val="HeaderChar"/>
+    <w:uiPriority w:val="99"/>
+    <w:unhideWhenUsed/>
+    <w:rsid w:val="00D12A66"/>
+    <w:pPr>
+      <w:tabs>
+        <w:tab w:val="center" w:pos="4680"/>
+        <w:tab w:val="right" w:pos="9360"/>
+      </w:tabs>
+      <w:spacing w:after="0" w:line="240" w:lineRule="auto"/>
+    </w:pPr>
+  </w:style>
+  <w:style w:type="character" w:customStyle="1" w:styleId="HeaderChar">
+    <w:name w:val="Header Char"/>
+    <w:basedOn w:val="DefaultParagraphFont"/>
+    <w:link w:val="Header"/>
+    <w:uiPriority w:val="99"/>
+    <w:rsid w:val="00D12A66"/>
+  </w:style>
+  <w:style w:type="paragraph" w:styleId="Footer">
+    <w:name w:val="footer"/>
+    <w:basedOn w:val="Normal"/>
+    <w:link w:val="FooterChar"/>
+    <w:uiPriority w:val="99"/>
+    <w:unhideWhenUsed/>
+    <w:rsid w:val="00D12A66"/>
+    <w:pPr>
+      <w:tabs>
+        <w:tab w:val="center" w:pos="4680"/>
+        <w:tab w:val="right" w:pos="9360"/>
+      </w:tabs>
+      <w:spacing w:after="0" w:line="240" w:lineRule="auto"/>
+    </w:pPr>
+  </w:style>
+  <w:style w:type="character" w:customStyle="1" w:styleId="FooterChar">
+    <w:name w:val="Footer Char"/>
+    <w:basedOn w:val="DefaultParagraphFont"/>
+    <w:link w:val="Footer"/>
+    <w:uiPriority w:val="99"/>
+    <w:rsid w:val="00D12A66"/>
+  </w:style>
 </w:styles>
 </file>
 

</xml_diff>